<commit_message>
Revise instructions for Spring 2024.
</commit_message>
<xml_diff>
--- a/Lab 4 - Selection.docx
+++ b/Lab 4 - Selection.docx
@@ -1,6 +1,6 @@
 
 <file path=word/document.xml><?xml version="1.0" encoding="utf-8"?>
-<w:document xmlns:wpc="http://schemas.microsoft.com/office/word/2010/wordprocessingCanvas" xmlns:cx="http://schemas.microsoft.com/office/drawing/2014/chartex" xmlns:cx1="http://schemas.microsoft.com/office/drawing/2015/9/8/chartex" xmlns:cx2="http://schemas.microsoft.com/office/drawing/2015/10/21/chartex" xmlns:cx3="http://schemas.microsoft.com/office/drawing/2016/5/9/chartex" xmlns:cx4="http://schemas.microsoft.com/office/drawing/2016/5/10/chartex" xmlns:cx5="http://schemas.microsoft.com/office/drawing/2016/5/11/chartex" xmlns:cx6="http://schemas.microsoft.com/office/drawing/2016/5/12/chartex" xmlns:cx7="http://schemas.microsoft.com/office/drawing/2016/5/13/chartex" xmlns:cx8="http://schemas.microsoft.com/office/drawing/2016/5/14/chartex" xmlns:mc="http://schemas.openxmlformats.org/markup-compatibility/2006" xmlns:aink="http://schemas.microsoft.com/office/drawing/2016/ink" xmlns:am3d="http://schemas.microsoft.com/office/drawing/2017/model3d" xmlns:o="urn:schemas-microsoft-com:office:office" xmlns:r="http://schemas.openxmlformats.org/officeDocument/2006/relationships" xmlns:m="http://schemas.openxmlformats.org/officeDocument/2006/math" xmlns:v="urn:schemas-microsoft-com:vml" xmlns:wp14="http://schemas.microsoft.com/office/word/2010/wordprocessingDrawing" xmlns:wp="http://schemas.openxmlformats.org/drawingml/2006/wordprocessingDrawing" xmlns:w10="urn:schemas-microsoft-com:office:word" xmlns:w="http://schemas.openxmlformats.org/wordprocessingml/2006/main" xmlns:w14="http://schemas.microsoft.com/office/word/2010/wordml" xmlns:w15="http://schemas.microsoft.com/office/word/2012/wordml" xmlns:w16cex="http://schemas.microsoft.com/office/word/2018/wordml/cex" xmlns:w16cid="http://schemas.microsoft.com/office/word/2016/wordml/cid" xmlns:w16="http://schemas.microsoft.com/office/word/2018/wordml" xmlns:w16se="http://schemas.microsoft.com/office/word/2015/wordml/symex" xmlns:wpg="http://schemas.microsoft.com/office/word/2010/wordprocessingGroup" xmlns:wpi="http://schemas.microsoft.com/office/word/2010/wordprocessingInk" xmlns:wne="http://schemas.microsoft.com/office/word/2006/wordml" xmlns:wps="http://schemas.microsoft.com/office/word/2010/wordprocessingShape" mc:Ignorable="w14 w15 w16se w16cid w16 w16cex wp14">
+<w:document xmlns:wpc="http://schemas.microsoft.com/office/word/2010/wordprocessingCanvas" xmlns:cx="http://schemas.microsoft.com/office/drawing/2014/chartex" xmlns:cx1="http://schemas.microsoft.com/office/drawing/2015/9/8/chartex" xmlns:cx2="http://schemas.microsoft.com/office/drawing/2015/10/21/chartex" xmlns:cx3="http://schemas.microsoft.com/office/drawing/2016/5/9/chartex" xmlns:cx4="http://schemas.microsoft.com/office/drawing/2016/5/10/chartex" xmlns:cx5="http://schemas.microsoft.com/office/drawing/2016/5/11/chartex" xmlns:cx6="http://schemas.microsoft.com/office/drawing/2016/5/12/chartex" xmlns:cx7="http://schemas.microsoft.com/office/drawing/2016/5/13/chartex" xmlns:cx8="http://schemas.microsoft.com/office/drawing/2016/5/14/chartex" xmlns:mc="http://schemas.openxmlformats.org/markup-compatibility/2006" xmlns:aink="http://schemas.microsoft.com/office/drawing/2016/ink" xmlns:am3d="http://schemas.microsoft.com/office/drawing/2017/model3d" xmlns:o="urn:schemas-microsoft-com:office:office" xmlns:oel="http://schemas.microsoft.com/office/2019/extlst" xmlns:r="http://schemas.openxmlformats.org/officeDocument/2006/relationships" xmlns:m="http://schemas.openxmlformats.org/officeDocument/2006/math" xmlns:v="urn:schemas-microsoft-com:vml" xmlns:wp14="http://schemas.microsoft.com/office/word/2010/wordprocessingDrawing" xmlns:wp="http://schemas.openxmlformats.org/drawingml/2006/wordprocessingDrawing" xmlns:w10="urn:schemas-microsoft-com:office:word" xmlns:w="http://schemas.openxmlformats.org/wordprocessingml/2006/main" xmlns:w14="http://schemas.microsoft.com/office/word/2010/wordml" xmlns:w15="http://schemas.microsoft.com/office/word/2012/wordml" xmlns:w16cex="http://schemas.microsoft.com/office/word/2018/wordml/cex" xmlns:w16cid="http://schemas.microsoft.com/office/word/2016/wordml/cid" xmlns:w16="http://schemas.microsoft.com/office/word/2018/wordml" xmlns:w16sdtdh="http://schemas.microsoft.com/office/word/2020/wordml/sdtdatahash" xmlns:w16se="http://schemas.microsoft.com/office/word/2015/wordml/symex" xmlns:wpg="http://schemas.microsoft.com/office/word/2010/wordprocessingGroup" xmlns:wpi="http://schemas.microsoft.com/office/word/2010/wordprocessingInk" xmlns:wne="http://schemas.microsoft.com/office/word/2006/wordml" xmlns:wps="http://schemas.microsoft.com/office/word/2010/wordprocessingShape" mc:Ignorable="w14 w15 w16se w16cid w16 w16cex w16sdtdh wp14">
   <w:body>
     <w:p>
       <w:pPr>
@@ -2557,6 +2557,157 @@
         <w:autoSpaceDE w:val="0"/>
         <w:autoSpaceDN w:val="0"/>
         <w:adjustRightInd w:val="0"/>
+      </w:pPr>
+      <w:r>
+        <w:t xml:space="preserve">*** </w:t>
+      </w:r>
+    </w:p>
+    <w:p>
+      <w:pPr>
+        <w:widowControl w:val="0"/>
+        <w:autoSpaceDE w:val="0"/>
+        <w:autoSpaceDN w:val="0"/>
+        <w:adjustRightInd w:val="0"/>
+      </w:pPr>
+      <w:r>
+        <w:t xml:space="preserve">For ALL checkpoints for this lab, have a </w:t>
+      </w:r>
+      <w:proofErr w:type="spellStart"/>
+      <w:r>
+        <w:rPr>
+          <w:rStyle w:val="Computer"/>
+        </w:rPr>
+        <w:t>println</w:t>
+      </w:r>
+      <w:proofErr w:type="spellEnd"/>
+      <w:r>
+        <w:rPr>
+          <w:rStyle w:val="Computer"/>
+        </w:rPr>
+        <w:t>()</w:t>
+      </w:r>
+      <w:r>
+        <w:t xml:space="preserve"> inside each </w:t>
+      </w:r>
+      <w:r>
+        <w:rPr>
+          <w:rStyle w:val="Computer"/>
+        </w:rPr>
+        <w:t>if{}</w:t>
+      </w:r>
+      <w:r>
+        <w:t xml:space="preserve"> or </w:t>
+      </w:r>
+      <w:r>
+        <w:rPr>
+          <w:rStyle w:val="Computer"/>
+        </w:rPr>
+        <w:t>else{}</w:t>
+      </w:r>
+      <w:r>
+        <w:t xml:space="preserve"> block that prints out text describing what is being painted in that block. You will be required to show this to the instructor or assistant to get checked off. This is one way (the debugger is another) to check which lines of code are executing when you select different combinations of checkboxes. </w:t>
+      </w:r>
+    </w:p>
+    <w:p>
+      <w:pPr>
+        <w:widowControl w:val="0"/>
+        <w:autoSpaceDE w:val="0"/>
+        <w:autoSpaceDN w:val="0"/>
+        <w:adjustRightInd w:val="0"/>
+      </w:pPr>
+      <w:r>
+        <w:t xml:space="preserve">Hint: at the very end of the </w:t>
+      </w:r>
+      <w:r>
+        <w:rPr>
+          <w:rStyle w:val="Computer"/>
+        </w:rPr>
+        <w:t>paint()</w:t>
+      </w:r>
+      <w:r>
+        <w:t xml:space="preserve"> method you’re working in, write something like </w:t>
+      </w:r>
+      <w:proofErr w:type="spellStart"/>
+      <w:r>
+        <w:rPr>
+          <w:rStyle w:val="Computer"/>
+        </w:rPr>
+        <w:t>println</w:t>
+      </w:r>
+      <w:proofErr w:type="spellEnd"/>
+      <w:r>
+        <w:rPr>
+          <w:rStyle w:val="Computer"/>
+        </w:rPr>
+        <w:t>(</w:t>
+      </w:r>
+      <w:r>
+        <w:rPr>
+          <w:rStyle w:val="Computer"/>
+        </w:rPr>
+        <w:t>“------"</w:t>
+      </w:r>
+      <w:r>
+        <w:rPr>
+          <w:rStyle w:val="Computer"/>
+        </w:rPr>
+        <w:t>)</w:t>
+      </w:r>
+      <w:r>
+        <w:rPr>
+          <w:rStyle w:val="Computer"/>
+        </w:rPr>
+        <w:t>;</w:t>
+      </w:r>
+      <w:r>
+        <w:t xml:space="preserve"> </w:t>
+      </w:r>
+      <w:proofErr w:type="gramStart"/>
+      <w:r>
+        <w:t>so</w:t>
+      </w:r>
+      <w:proofErr w:type="gramEnd"/>
+      <w:r>
+        <w:t xml:space="preserve"> you know when your code is done. Each time your check or uncheck a box, your entire </w:t>
+      </w:r>
+      <w:r>
+        <w:rPr>
+          <w:rStyle w:val="Computer"/>
+        </w:rPr>
+        <w:t>paint()</w:t>
+      </w:r>
+      <w:r>
+        <w:t xml:space="preserve"> method</w:t>
+      </w:r>
+      <w:r>
+        <w:t xml:space="preserve"> gets called again.</w:t>
+      </w:r>
+    </w:p>
+    <w:p>
+      <w:pPr>
+        <w:widowControl w:val="0"/>
+        <w:autoSpaceDE w:val="0"/>
+        <w:autoSpaceDN w:val="0"/>
+        <w:adjustRightInd w:val="0"/>
+      </w:pPr>
+      <w:r>
+        <w:t>***</w:t>
+      </w:r>
+    </w:p>
+    <w:p>
+      <w:pPr>
+        <w:widowControl w:val="0"/>
+        <w:autoSpaceDE w:val="0"/>
+        <w:autoSpaceDN w:val="0"/>
+        <w:adjustRightInd w:val="0"/>
+      </w:pPr>
+    </w:p>
+    <w:p>
+      <w:pPr>
+        <w:widowControl w:val="0"/>
+        <w:autoSpaceDE w:val="0"/>
+        <w:autoSpaceDN w:val="0"/>
+        <w:adjustRightInd w:val="0"/>
         <w:rPr>
           <w:rFonts w:ascii="TimesNewRomanPS-BoldMT" w:hAnsi="TimesNewRomanPS-BoldMT"/>
           <w:b/>
@@ -2632,6 +2783,22 @@
         </w:rPr>
         <w:t>Let him/her examine your code.</w:t>
       </w:r>
+    </w:p>
+    <w:p>
+      <w:pPr>
+        <w:widowControl w:val="0"/>
+        <w:autoSpaceDE w:val="0"/>
+        <w:autoSpaceDN w:val="0"/>
+        <w:adjustRightInd w:val="0"/>
+      </w:pPr>
+    </w:p>
+    <w:p>
+      <w:pPr>
+        <w:widowControl w:val="0"/>
+        <w:autoSpaceDE w:val="0"/>
+        <w:autoSpaceDN w:val="0"/>
+        <w:adjustRightInd w:val="0"/>
+      </w:pPr>
     </w:p>
     <w:p>
       <w:pPr>
@@ -2888,6 +3055,22 @@
         <w:autoSpaceDE w:val="0"/>
         <w:autoSpaceDN w:val="0"/>
         <w:adjustRightInd w:val="0"/>
+      </w:pPr>
+    </w:p>
+    <w:p>
+      <w:pPr>
+        <w:widowControl w:val="0"/>
+        <w:autoSpaceDE w:val="0"/>
+        <w:autoSpaceDN w:val="0"/>
+        <w:adjustRightInd w:val="0"/>
+      </w:pPr>
+    </w:p>
+    <w:p>
+      <w:pPr>
+        <w:widowControl w:val="0"/>
+        <w:autoSpaceDE w:val="0"/>
+        <w:autoSpaceDN w:val="0"/>
+        <w:adjustRightInd w:val="0"/>
         <w:rPr>
           <w:rFonts w:ascii="Times-Bold" w:hAnsi="Times-Bold"/>
           <w:b/>
@@ -2972,7 +3155,11 @@
         <w:t xml:space="preserve"> I</w:t>
       </w:r>
       <w:r>
-        <w:t>f either of the following is checked, give the ears the corresponding color rather than pink:</w:t>
+        <w:t xml:space="preserve">f either of the following is checked, give the ears the corresponding color rather </w:t>
+      </w:r>
+      <w:r>
+        <w:lastRenderedPageBreak/>
+        <w:t>than pink:</w:t>
       </w:r>
     </w:p>
     <w:p>
@@ -3218,6 +3405,34 @@
           <w:szCs w:val="37"/>
         </w:rPr>
       </w:pPr>
+    </w:p>
+    <w:p>
+      <w:pPr>
+        <w:widowControl w:val="0"/>
+        <w:autoSpaceDE w:val="0"/>
+        <w:autoSpaceDN w:val="0"/>
+        <w:adjustRightInd w:val="0"/>
+        <w:rPr>
+          <w:rFonts w:ascii="Times-Bold" w:hAnsi="Times-Bold"/>
+          <w:b/>
+          <w:sz w:val="28"/>
+          <w:szCs w:val="37"/>
+        </w:rPr>
+      </w:pPr>
+    </w:p>
+    <w:p>
+      <w:pPr>
+        <w:widowControl w:val="0"/>
+        <w:autoSpaceDE w:val="0"/>
+        <w:autoSpaceDN w:val="0"/>
+        <w:adjustRightInd w:val="0"/>
+        <w:rPr>
+          <w:rFonts w:ascii="Times-Bold" w:hAnsi="Times-Bold"/>
+          <w:b/>
+          <w:sz w:val="28"/>
+          <w:szCs w:val="37"/>
+        </w:rPr>
+      </w:pPr>
       <w:r>
         <w:rPr>
           <w:rFonts w:ascii="Times-Bold" w:hAnsi="Times-Bold"/>
@@ -3363,7 +3578,6 @@
         <w:rPr>
           <w:szCs w:val="32"/>
         </w:rPr>
-        <w:lastRenderedPageBreak/>
         <w:t>is checked, the corresponding mouth</w:t>
       </w:r>
       <w:r>
@@ -3650,6 +3864,34 @@
         </w:rPr>
         <w:t>Let him/her examine your code.</w:t>
       </w:r>
+    </w:p>
+    <w:p>
+      <w:pPr>
+        <w:widowControl w:val="0"/>
+        <w:autoSpaceDE w:val="0"/>
+        <w:autoSpaceDN w:val="0"/>
+        <w:adjustRightInd w:val="0"/>
+        <w:rPr>
+          <w:rFonts w:ascii="Times-Bold" w:hAnsi="Times-Bold"/>
+          <w:b/>
+          <w:sz w:val="28"/>
+          <w:szCs w:val="37"/>
+        </w:rPr>
+      </w:pPr>
+    </w:p>
+    <w:p>
+      <w:pPr>
+        <w:widowControl w:val="0"/>
+        <w:autoSpaceDE w:val="0"/>
+        <w:autoSpaceDN w:val="0"/>
+        <w:adjustRightInd w:val="0"/>
+        <w:rPr>
+          <w:rFonts w:ascii="Times-Bold" w:hAnsi="Times-Bold"/>
+          <w:b/>
+          <w:sz w:val="28"/>
+          <w:szCs w:val="37"/>
+        </w:rPr>
+      </w:pPr>
     </w:p>
     <w:p>
       <w:pPr>
@@ -4020,6 +4262,7 @@
         <w:rPr>
           <w:szCs w:val="32"/>
         </w:rPr>
+        <w:lastRenderedPageBreak/>
         <w:t>The robot's eyes should always be blue (for now).</w:t>
       </w:r>
     </w:p>
@@ -4125,24 +4368,34 @@
           <w:szCs w:val="37"/>
         </w:rPr>
       </w:pPr>
-      <w:r>
+    </w:p>
+    <w:p>
+      <w:pPr>
+        <w:widowControl w:val="0"/>
+        <w:autoSpaceDE w:val="0"/>
+        <w:autoSpaceDN w:val="0"/>
+        <w:adjustRightInd w:val="0"/>
         <w:rPr>
           <w:rFonts w:ascii="Times-Bold" w:hAnsi="Times-Bold"/>
           <w:b/>
           <w:sz w:val="28"/>
           <w:szCs w:val="37"/>
         </w:rPr>
-        <w:br/>
-      </w:r>
-      <w:r>
+      </w:pPr>
+    </w:p>
+    <w:p>
+      <w:pPr>
+        <w:widowControl w:val="0"/>
+        <w:autoSpaceDE w:val="0"/>
+        <w:autoSpaceDN w:val="0"/>
+        <w:adjustRightInd w:val="0"/>
         <w:rPr>
           <w:rFonts w:ascii="Times-Bold" w:hAnsi="Times-Bold"/>
           <w:b/>
           <w:sz w:val="28"/>
           <w:szCs w:val="37"/>
         </w:rPr>
-        <w:t xml:space="preserve">Part </w:t>
-      </w:r>
+      </w:pPr>
       <w:r>
         <w:rPr>
           <w:rFonts w:ascii="Times-Bold" w:hAnsi="Times-Bold"/>
@@ -4150,7 +4403,7 @@
           <w:sz w:val="28"/>
           <w:szCs w:val="37"/>
         </w:rPr>
-        <w:t>6</w:t>
+        <w:br/>
       </w:r>
       <w:r>
         <w:rPr>
@@ -4159,8 +4412,37 @@
           <w:sz w:val="28"/>
           <w:szCs w:val="37"/>
         </w:rPr>
-        <w:t>: Customize the color of the robot's mouth based on the number of boxes checked</w:t>
-      </w:r>
+        <w:t xml:space="preserve">Part </w:t>
+      </w:r>
+      <w:r>
+        <w:rPr>
+          <w:rFonts w:ascii="Times-Bold" w:hAnsi="Times-Bold"/>
+          <w:b/>
+          <w:sz w:val="28"/>
+          <w:szCs w:val="37"/>
+        </w:rPr>
+        <w:t>6</w:t>
+      </w:r>
+      <w:r>
+        <w:rPr>
+          <w:rFonts w:ascii="Times-Bold" w:hAnsi="Times-Bold"/>
+          <w:b/>
+          <w:sz w:val="28"/>
+          <w:szCs w:val="37"/>
+        </w:rPr>
+        <w:t xml:space="preserve">: Customize the color of the robot's mouth based on the number of boxes </w:t>
+      </w:r>
+      <w:proofErr w:type="gramStart"/>
+      <w:r>
+        <w:rPr>
+          <w:rFonts w:ascii="Times-Bold" w:hAnsi="Times-Bold"/>
+          <w:b/>
+          <w:sz w:val="28"/>
+          <w:szCs w:val="37"/>
+        </w:rPr>
+        <w:t>checked</w:t>
+      </w:r>
+      <w:proofErr w:type="gramEnd"/>
     </w:p>
     <w:p>
       <w:pPr>
@@ -4428,7 +4710,6 @@
         <w:rPr>
           <w:szCs w:val="32"/>
         </w:rPr>
-        <w:lastRenderedPageBreak/>
         <w:t xml:space="preserve">The </w:t>
       </w:r>
       <w:proofErr w:type="spellStart"/>
@@ -4533,6 +4814,14 @@
         </w:rPr>
         <w:t xml:space="preserve"> Have your lab instructor or assistant verify that your robot's mouth changes color appropriately. Let him/her examine your code.</w:t>
       </w:r>
+    </w:p>
+    <w:p>
+      <w:pPr>
+        <w:widowControl w:val="0"/>
+        <w:autoSpaceDE w:val="0"/>
+        <w:autoSpaceDN w:val="0"/>
+        <w:adjustRightInd w:val="0"/>
+      </w:pPr>
     </w:p>
     <w:p>
       <w:pPr>
@@ -5109,6 +5398,34 @@
         </w:rPr>
         <w:t xml:space="preserve"> Have your lab instructor or assistant verify that your robot's arms change appropriately.</w:t>
       </w:r>
+    </w:p>
+    <w:p>
+      <w:pPr>
+        <w:widowControl w:val="0"/>
+        <w:autoSpaceDE w:val="0"/>
+        <w:autoSpaceDN w:val="0"/>
+        <w:adjustRightInd w:val="0"/>
+        <w:rPr>
+          <w:rFonts w:ascii="Times-Bold" w:hAnsi="Times-Bold"/>
+          <w:b/>
+          <w:sz w:val="28"/>
+          <w:szCs w:val="37"/>
+        </w:rPr>
+      </w:pPr>
+    </w:p>
+    <w:p>
+      <w:pPr>
+        <w:widowControl w:val="0"/>
+        <w:autoSpaceDE w:val="0"/>
+        <w:autoSpaceDN w:val="0"/>
+        <w:adjustRightInd w:val="0"/>
+        <w:rPr>
+          <w:rFonts w:ascii="Times-Bold" w:hAnsi="Times-Bold"/>
+          <w:b/>
+          <w:sz w:val="28"/>
+          <w:szCs w:val="37"/>
+        </w:rPr>
+      </w:pPr>
     </w:p>
     <w:p>
       <w:pPr>
@@ -5758,12 +6075,40 @@
     </w:p>
     <w:p>
       <w:pPr>
-        <w:pStyle w:val="Heading3"/>
-        <w:rPr>
-          <w:rFonts w:ascii="Times-Bold" w:hAnsi="Times-Bold"/>
-          <w:b w:val="0"/>
-          <w:sz w:val="28"/>
-          <w:szCs w:val="37"/>
+        <w:widowControl w:val="0"/>
+        <w:autoSpaceDE w:val="0"/>
+        <w:autoSpaceDN w:val="0"/>
+        <w:adjustRightInd w:val="0"/>
+        <w:rPr>
+          <w:rFonts w:ascii="TimesNewRomanPS-BoldMT" w:hAnsi="TimesNewRomanPS-BoldMT"/>
+          <w:b/>
+          <w:szCs w:val="32"/>
+        </w:rPr>
+      </w:pPr>
+    </w:p>
+    <w:p>
+      <w:pPr>
+        <w:widowControl w:val="0"/>
+        <w:autoSpaceDE w:val="0"/>
+        <w:autoSpaceDN w:val="0"/>
+        <w:adjustRightInd w:val="0"/>
+        <w:rPr>
+          <w:rFonts w:ascii="TimesNewRomanPS-BoldMT" w:hAnsi="TimesNewRomanPS-BoldMT"/>
+          <w:b/>
+          <w:szCs w:val="32"/>
+        </w:rPr>
+      </w:pPr>
+    </w:p>
+    <w:p>
+      <w:pPr>
+        <w:widowControl w:val="0"/>
+        <w:autoSpaceDE w:val="0"/>
+        <w:autoSpaceDN w:val="0"/>
+        <w:adjustRightInd w:val="0"/>
+        <w:rPr>
+          <w:rFonts w:ascii="TimesNewRomanPS-BoldMT" w:hAnsi="TimesNewRomanPS-BoldMT"/>
+          <w:b/>
+          <w:szCs w:val="32"/>
         </w:rPr>
       </w:pPr>
       <w:r>
@@ -5788,8 +6133,18 @@
           <w:sz w:val="28"/>
           <w:szCs w:val="37"/>
         </w:rPr>
-        <w:t>Allow the user to override all changes to the left side of the robot</w:t>
-      </w:r>
+        <w:t xml:space="preserve">Allow the user to override all changes to the left side of the </w:t>
+      </w:r>
+      <w:proofErr w:type="gramStart"/>
+      <w:r>
+        <w:rPr>
+          <w:rFonts w:ascii="Times-Bold" w:hAnsi="Times-Bold"/>
+          <w:sz w:val="28"/>
+          <w:szCs w:val="37"/>
+        </w:rPr>
+        <w:t>robot</w:t>
+      </w:r>
+      <w:proofErr w:type="gramEnd"/>
     </w:p>
     <w:p>
       <w:pPr>
@@ -5933,7 +6288,7 @@
 </file>
 
 <file path=word/endnotes.xml><?xml version="1.0" encoding="utf-8"?>
-<w:endnotes xmlns:wpc="http://schemas.microsoft.com/office/word/2010/wordprocessingCanvas" xmlns:cx="http://schemas.microsoft.com/office/drawing/2014/chartex" xmlns:cx1="http://schemas.microsoft.com/office/drawing/2015/9/8/chartex" xmlns:cx2="http://schemas.microsoft.com/office/drawing/2015/10/21/chartex" xmlns:cx3="http://schemas.microsoft.com/office/drawing/2016/5/9/chartex" xmlns:cx4="http://schemas.microsoft.com/office/drawing/2016/5/10/chartex" xmlns:cx5="http://schemas.microsoft.com/office/drawing/2016/5/11/chartex" xmlns:cx6="http://schemas.microsoft.com/office/drawing/2016/5/12/chartex" xmlns:cx7="http://schemas.microsoft.com/office/drawing/2016/5/13/chartex" xmlns:cx8="http://schemas.microsoft.com/office/drawing/2016/5/14/chartex" xmlns:mc="http://schemas.openxmlformats.org/markup-compatibility/2006" xmlns:aink="http://schemas.microsoft.com/office/drawing/2016/ink" xmlns:am3d="http://schemas.microsoft.com/office/drawing/2017/model3d" xmlns:o="urn:schemas-microsoft-com:office:office" xmlns:r="http://schemas.openxmlformats.org/officeDocument/2006/relationships" xmlns:m="http://schemas.openxmlformats.org/officeDocument/2006/math" xmlns:v="urn:schemas-microsoft-com:vml" xmlns:wp14="http://schemas.microsoft.com/office/word/2010/wordprocessingDrawing" xmlns:wp="http://schemas.openxmlformats.org/drawingml/2006/wordprocessingDrawing" xmlns:w10="urn:schemas-microsoft-com:office:word" xmlns:w="http://schemas.openxmlformats.org/wordprocessingml/2006/main" xmlns:w14="http://schemas.microsoft.com/office/word/2010/wordml" xmlns:w15="http://schemas.microsoft.com/office/word/2012/wordml" xmlns:w16cex="http://schemas.microsoft.com/office/word/2018/wordml/cex" xmlns:w16cid="http://schemas.microsoft.com/office/word/2016/wordml/cid" xmlns:w16="http://schemas.microsoft.com/office/word/2018/wordml" xmlns:w16se="http://schemas.microsoft.com/office/word/2015/wordml/symex" xmlns:wpg="http://schemas.microsoft.com/office/word/2010/wordprocessingGroup" xmlns:wpi="http://schemas.microsoft.com/office/word/2010/wordprocessingInk" xmlns:wne="http://schemas.microsoft.com/office/word/2006/wordml" xmlns:wps="http://schemas.microsoft.com/office/word/2010/wordprocessingShape" mc:Ignorable="w14 w15 w16se w16cid w16 w16cex wp14">
+<w:endnotes xmlns:wpc="http://schemas.microsoft.com/office/word/2010/wordprocessingCanvas" xmlns:cx="http://schemas.microsoft.com/office/drawing/2014/chartex" xmlns:cx1="http://schemas.microsoft.com/office/drawing/2015/9/8/chartex" xmlns:cx2="http://schemas.microsoft.com/office/drawing/2015/10/21/chartex" xmlns:cx3="http://schemas.microsoft.com/office/drawing/2016/5/9/chartex" xmlns:cx4="http://schemas.microsoft.com/office/drawing/2016/5/10/chartex" xmlns:cx5="http://schemas.microsoft.com/office/drawing/2016/5/11/chartex" xmlns:cx6="http://schemas.microsoft.com/office/drawing/2016/5/12/chartex" xmlns:cx7="http://schemas.microsoft.com/office/drawing/2016/5/13/chartex" xmlns:cx8="http://schemas.microsoft.com/office/drawing/2016/5/14/chartex" xmlns:mc="http://schemas.openxmlformats.org/markup-compatibility/2006" xmlns:aink="http://schemas.microsoft.com/office/drawing/2016/ink" xmlns:am3d="http://schemas.microsoft.com/office/drawing/2017/model3d" xmlns:o="urn:schemas-microsoft-com:office:office" xmlns:oel="http://schemas.microsoft.com/office/2019/extlst" xmlns:r="http://schemas.openxmlformats.org/officeDocument/2006/relationships" xmlns:m="http://schemas.openxmlformats.org/officeDocument/2006/math" xmlns:v="urn:schemas-microsoft-com:vml" xmlns:wp14="http://schemas.microsoft.com/office/word/2010/wordprocessingDrawing" xmlns:wp="http://schemas.openxmlformats.org/drawingml/2006/wordprocessingDrawing" xmlns:w10="urn:schemas-microsoft-com:office:word" xmlns:w="http://schemas.openxmlformats.org/wordprocessingml/2006/main" xmlns:w14="http://schemas.microsoft.com/office/word/2010/wordml" xmlns:w15="http://schemas.microsoft.com/office/word/2012/wordml" xmlns:w16cex="http://schemas.microsoft.com/office/word/2018/wordml/cex" xmlns:w16cid="http://schemas.microsoft.com/office/word/2016/wordml/cid" xmlns:w16="http://schemas.microsoft.com/office/word/2018/wordml" xmlns:w16sdtdh="http://schemas.microsoft.com/office/word/2020/wordml/sdtdatahash" xmlns:w16se="http://schemas.microsoft.com/office/word/2015/wordml/symex" xmlns:wpg="http://schemas.microsoft.com/office/word/2010/wordprocessingGroup" xmlns:wpi="http://schemas.microsoft.com/office/word/2010/wordprocessingInk" xmlns:wne="http://schemas.microsoft.com/office/word/2006/wordml" xmlns:wps="http://schemas.microsoft.com/office/word/2010/wordprocessingShape" mc:Ignorable="w14 w15 w16se w16cid w16 w16cex w16sdtdh wp14">
   <w:endnote w:type="separator" w:id="-1">
     <w:p>
       <w:r>
@@ -5952,7 +6307,7 @@
 </file>
 
 <file path=word/footer1.xml><?xml version="1.0" encoding="utf-8"?>
-<w:ftr xmlns:wpc="http://schemas.microsoft.com/office/word/2010/wordprocessingCanvas" xmlns:cx="http://schemas.microsoft.com/office/drawing/2014/chartex" xmlns:cx1="http://schemas.microsoft.com/office/drawing/2015/9/8/chartex" xmlns:cx2="http://schemas.microsoft.com/office/drawing/2015/10/21/chartex" xmlns:cx3="http://schemas.microsoft.com/office/drawing/2016/5/9/chartex" xmlns:cx4="http://schemas.microsoft.com/office/drawing/2016/5/10/chartex" xmlns:cx5="http://schemas.microsoft.com/office/drawing/2016/5/11/chartex" xmlns:cx6="http://schemas.microsoft.com/office/drawing/2016/5/12/chartex" xmlns:cx7="http://schemas.microsoft.com/office/drawing/2016/5/13/chartex" xmlns:cx8="http://schemas.microsoft.com/office/drawing/2016/5/14/chartex" xmlns:mc="http://schemas.openxmlformats.org/markup-compatibility/2006" xmlns:aink="http://schemas.microsoft.com/office/drawing/2016/ink" xmlns:am3d="http://schemas.microsoft.com/office/drawing/2017/model3d" xmlns:o="urn:schemas-microsoft-com:office:office" xmlns:r="http://schemas.openxmlformats.org/officeDocument/2006/relationships" xmlns:m="http://schemas.openxmlformats.org/officeDocument/2006/math" xmlns:v="urn:schemas-microsoft-com:vml" xmlns:wp14="http://schemas.microsoft.com/office/word/2010/wordprocessingDrawing" xmlns:wp="http://schemas.openxmlformats.org/drawingml/2006/wordprocessingDrawing" xmlns:w10="urn:schemas-microsoft-com:office:word" xmlns:w="http://schemas.openxmlformats.org/wordprocessingml/2006/main" xmlns:w14="http://schemas.microsoft.com/office/word/2010/wordml" xmlns:w15="http://schemas.microsoft.com/office/word/2012/wordml" xmlns:w16cex="http://schemas.microsoft.com/office/word/2018/wordml/cex" xmlns:w16cid="http://schemas.microsoft.com/office/word/2016/wordml/cid" xmlns:w16="http://schemas.microsoft.com/office/word/2018/wordml" xmlns:w16se="http://schemas.microsoft.com/office/word/2015/wordml/symex" xmlns:wpg="http://schemas.microsoft.com/office/word/2010/wordprocessingGroup" xmlns:wpi="http://schemas.microsoft.com/office/word/2010/wordprocessingInk" xmlns:wne="http://schemas.microsoft.com/office/word/2006/wordml" xmlns:wps="http://schemas.microsoft.com/office/word/2010/wordprocessingShape" mc:Ignorable="w14 w15 w16se w16cid w16 w16cex wp14">
+<w:ftr xmlns:wpc="http://schemas.microsoft.com/office/word/2010/wordprocessingCanvas" xmlns:cx="http://schemas.microsoft.com/office/drawing/2014/chartex" xmlns:cx1="http://schemas.microsoft.com/office/drawing/2015/9/8/chartex" xmlns:cx2="http://schemas.microsoft.com/office/drawing/2015/10/21/chartex" xmlns:cx3="http://schemas.microsoft.com/office/drawing/2016/5/9/chartex" xmlns:cx4="http://schemas.microsoft.com/office/drawing/2016/5/10/chartex" xmlns:cx5="http://schemas.microsoft.com/office/drawing/2016/5/11/chartex" xmlns:cx6="http://schemas.microsoft.com/office/drawing/2016/5/12/chartex" xmlns:cx7="http://schemas.microsoft.com/office/drawing/2016/5/13/chartex" xmlns:cx8="http://schemas.microsoft.com/office/drawing/2016/5/14/chartex" xmlns:mc="http://schemas.openxmlformats.org/markup-compatibility/2006" xmlns:aink="http://schemas.microsoft.com/office/drawing/2016/ink" xmlns:am3d="http://schemas.microsoft.com/office/drawing/2017/model3d" xmlns:o="urn:schemas-microsoft-com:office:office" xmlns:oel="http://schemas.microsoft.com/office/2019/extlst" xmlns:r="http://schemas.openxmlformats.org/officeDocument/2006/relationships" xmlns:m="http://schemas.openxmlformats.org/officeDocument/2006/math" xmlns:v="urn:schemas-microsoft-com:vml" xmlns:wp14="http://schemas.microsoft.com/office/word/2010/wordprocessingDrawing" xmlns:wp="http://schemas.openxmlformats.org/drawingml/2006/wordprocessingDrawing" xmlns:w10="urn:schemas-microsoft-com:office:word" xmlns:w="http://schemas.openxmlformats.org/wordprocessingml/2006/main" xmlns:w14="http://schemas.microsoft.com/office/word/2010/wordml" xmlns:w15="http://schemas.microsoft.com/office/word/2012/wordml" xmlns:w16cex="http://schemas.microsoft.com/office/word/2018/wordml/cex" xmlns:w16cid="http://schemas.microsoft.com/office/word/2016/wordml/cid" xmlns:w16="http://schemas.microsoft.com/office/word/2018/wordml" xmlns:w16sdtdh="http://schemas.microsoft.com/office/word/2020/wordml/sdtdatahash" xmlns:w16se="http://schemas.microsoft.com/office/word/2015/wordml/symex" xmlns:wpg="http://schemas.microsoft.com/office/word/2010/wordprocessingGroup" xmlns:wpi="http://schemas.microsoft.com/office/word/2010/wordprocessingInk" xmlns:wne="http://schemas.microsoft.com/office/word/2006/wordml" xmlns:wps="http://schemas.microsoft.com/office/word/2010/wordprocessingShape" mc:Ignorable="w14 w15 w16se w16cid w16 w16cex w16sdtdh wp14">
   <w:sdt>
     <w:sdtPr>
       <w:id w:val="-437215084"/>
@@ -6005,7 +6360,7 @@
 </file>
 
 <file path=word/footnotes.xml><?xml version="1.0" encoding="utf-8"?>
-<w:footnotes xmlns:wpc="http://schemas.microsoft.com/office/word/2010/wordprocessingCanvas" xmlns:cx="http://schemas.microsoft.com/office/drawing/2014/chartex" xmlns:cx1="http://schemas.microsoft.com/office/drawing/2015/9/8/chartex" xmlns:cx2="http://schemas.microsoft.com/office/drawing/2015/10/21/chartex" xmlns:cx3="http://schemas.microsoft.com/office/drawing/2016/5/9/chartex" xmlns:cx4="http://schemas.microsoft.com/office/drawing/2016/5/10/chartex" xmlns:cx5="http://schemas.microsoft.com/office/drawing/2016/5/11/chartex" xmlns:cx6="http://schemas.microsoft.com/office/drawing/2016/5/12/chartex" xmlns:cx7="http://schemas.microsoft.com/office/drawing/2016/5/13/chartex" xmlns:cx8="http://schemas.microsoft.com/office/drawing/2016/5/14/chartex" xmlns:mc="http://schemas.openxmlformats.org/markup-compatibility/2006" xmlns:aink="http://schemas.microsoft.com/office/drawing/2016/ink" xmlns:am3d="http://schemas.microsoft.com/office/drawing/2017/model3d" xmlns:o="urn:schemas-microsoft-com:office:office" xmlns:r="http://schemas.openxmlformats.org/officeDocument/2006/relationships" xmlns:m="http://schemas.openxmlformats.org/officeDocument/2006/math" xmlns:v="urn:schemas-microsoft-com:vml" xmlns:wp14="http://schemas.microsoft.com/office/word/2010/wordprocessingDrawing" xmlns:wp="http://schemas.openxmlformats.org/drawingml/2006/wordprocessingDrawing" xmlns:w10="urn:schemas-microsoft-com:office:word" xmlns:w="http://schemas.openxmlformats.org/wordprocessingml/2006/main" xmlns:w14="http://schemas.microsoft.com/office/word/2010/wordml" xmlns:w15="http://schemas.microsoft.com/office/word/2012/wordml" xmlns:w16cex="http://schemas.microsoft.com/office/word/2018/wordml/cex" xmlns:w16cid="http://schemas.microsoft.com/office/word/2016/wordml/cid" xmlns:w16="http://schemas.microsoft.com/office/word/2018/wordml" xmlns:w16se="http://schemas.microsoft.com/office/word/2015/wordml/symex" xmlns:wpg="http://schemas.microsoft.com/office/word/2010/wordprocessingGroup" xmlns:wpi="http://schemas.microsoft.com/office/word/2010/wordprocessingInk" xmlns:wne="http://schemas.microsoft.com/office/word/2006/wordml" xmlns:wps="http://schemas.microsoft.com/office/word/2010/wordprocessingShape" mc:Ignorable="w14 w15 w16se w16cid w16 w16cex wp14">
+<w:footnotes xmlns:wpc="http://schemas.microsoft.com/office/word/2010/wordprocessingCanvas" xmlns:cx="http://schemas.microsoft.com/office/drawing/2014/chartex" xmlns:cx1="http://schemas.microsoft.com/office/drawing/2015/9/8/chartex" xmlns:cx2="http://schemas.microsoft.com/office/drawing/2015/10/21/chartex" xmlns:cx3="http://schemas.microsoft.com/office/drawing/2016/5/9/chartex" xmlns:cx4="http://schemas.microsoft.com/office/drawing/2016/5/10/chartex" xmlns:cx5="http://schemas.microsoft.com/office/drawing/2016/5/11/chartex" xmlns:cx6="http://schemas.microsoft.com/office/drawing/2016/5/12/chartex" xmlns:cx7="http://schemas.microsoft.com/office/drawing/2016/5/13/chartex" xmlns:cx8="http://schemas.microsoft.com/office/drawing/2016/5/14/chartex" xmlns:mc="http://schemas.openxmlformats.org/markup-compatibility/2006" xmlns:aink="http://schemas.microsoft.com/office/drawing/2016/ink" xmlns:am3d="http://schemas.microsoft.com/office/drawing/2017/model3d" xmlns:o="urn:schemas-microsoft-com:office:office" xmlns:oel="http://schemas.microsoft.com/office/2019/extlst" xmlns:r="http://schemas.openxmlformats.org/officeDocument/2006/relationships" xmlns:m="http://schemas.openxmlformats.org/officeDocument/2006/math" xmlns:v="urn:schemas-microsoft-com:vml" xmlns:wp14="http://schemas.microsoft.com/office/word/2010/wordprocessingDrawing" xmlns:wp="http://schemas.openxmlformats.org/drawingml/2006/wordprocessingDrawing" xmlns:w10="urn:schemas-microsoft-com:office:word" xmlns:w="http://schemas.openxmlformats.org/wordprocessingml/2006/main" xmlns:w14="http://schemas.microsoft.com/office/word/2010/wordml" xmlns:w15="http://schemas.microsoft.com/office/word/2012/wordml" xmlns:w16cex="http://schemas.microsoft.com/office/word/2018/wordml/cex" xmlns:w16cid="http://schemas.microsoft.com/office/word/2016/wordml/cid" xmlns:w16="http://schemas.microsoft.com/office/word/2018/wordml" xmlns:w16sdtdh="http://schemas.microsoft.com/office/word/2020/wordml/sdtdatahash" xmlns:w16se="http://schemas.microsoft.com/office/word/2015/wordml/symex" xmlns:wpg="http://schemas.microsoft.com/office/word/2010/wordprocessingGroup" xmlns:wpi="http://schemas.microsoft.com/office/word/2010/wordprocessingInk" xmlns:wne="http://schemas.microsoft.com/office/word/2006/wordml" xmlns:wps="http://schemas.microsoft.com/office/word/2010/wordprocessingShape" mc:Ignorable="w14 w15 w16se w16cid w16 w16cex w16sdtdh wp14">
   <w:footnote w:type="separator" w:id="-1">
     <w:p>
       <w:r>
@@ -6024,7 +6379,7 @@
 </file>
 
 <file path=word/numbering.xml><?xml version="1.0" encoding="utf-8"?>
-<w:numbering xmlns:wpc="http://schemas.microsoft.com/office/word/2010/wordprocessingCanvas" xmlns:cx="http://schemas.microsoft.com/office/drawing/2014/chartex" xmlns:cx1="http://schemas.microsoft.com/office/drawing/2015/9/8/chartex" xmlns:cx2="http://schemas.microsoft.com/office/drawing/2015/10/21/chartex" xmlns:cx3="http://schemas.microsoft.com/office/drawing/2016/5/9/chartex" xmlns:cx4="http://schemas.microsoft.com/office/drawing/2016/5/10/chartex" xmlns:cx5="http://schemas.microsoft.com/office/drawing/2016/5/11/chartex" xmlns:cx6="http://schemas.microsoft.com/office/drawing/2016/5/12/chartex" xmlns:cx7="http://schemas.microsoft.com/office/drawing/2016/5/13/chartex" xmlns:cx8="http://schemas.microsoft.com/office/drawing/2016/5/14/chartex" xmlns:mc="http://schemas.openxmlformats.org/markup-compatibility/2006" xmlns:aink="http://schemas.microsoft.com/office/drawing/2016/ink" xmlns:am3d="http://schemas.microsoft.com/office/drawing/2017/model3d" xmlns:o="urn:schemas-microsoft-com:office:office" xmlns:r="http://schemas.openxmlformats.org/officeDocument/2006/relationships" xmlns:m="http://schemas.openxmlformats.org/officeDocument/2006/math" xmlns:v="urn:schemas-microsoft-com:vml" xmlns:wp14="http://schemas.microsoft.com/office/word/2010/wordprocessingDrawing" xmlns:wp="http://schemas.openxmlformats.org/drawingml/2006/wordprocessingDrawing" xmlns:w10="urn:schemas-microsoft-com:office:word" xmlns:w="http://schemas.openxmlformats.org/wordprocessingml/2006/main" xmlns:w14="http://schemas.microsoft.com/office/word/2010/wordml" xmlns:w15="http://schemas.microsoft.com/office/word/2012/wordml" xmlns:w16cex="http://schemas.microsoft.com/office/word/2018/wordml/cex" xmlns:w16cid="http://schemas.microsoft.com/office/word/2016/wordml/cid" xmlns:w16="http://schemas.microsoft.com/office/word/2018/wordml" xmlns:w16se="http://schemas.microsoft.com/office/word/2015/wordml/symex" xmlns:wpg="http://schemas.microsoft.com/office/word/2010/wordprocessingGroup" xmlns:wpi="http://schemas.microsoft.com/office/word/2010/wordprocessingInk" xmlns:wne="http://schemas.microsoft.com/office/word/2006/wordml" xmlns:wps="http://schemas.microsoft.com/office/word/2010/wordprocessingShape" mc:Ignorable="w14 w15 w16se w16cid w16 w16cex wp14">
+<w:numbering xmlns:wpc="http://schemas.microsoft.com/office/word/2010/wordprocessingCanvas" xmlns:cx="http://schemas.microsoft.com/office/drawing/2014/chartex" xmlns:cx1="http://schemas.microsoft.com/office/drawing/2015/9/8/chartex" xmlns:cx2="http://schemas.microsoft.com/office/drawing/2015/10/21/chartex" xmlns:cx3="http://schemas.microsoft.com/office/drawing/2016/5/9/chartex" xmlns:cx4="http://schemas.microsoft.com/office/drawing/2016/5/10/chartex" xmlns:cx5="http://schemas.microsoft.com/office/drawing/2016/5/11/chartex" xmlns:cx6="http://schemas.microsoft.com/office/drawing/2016/5/12/chartex" xmlns:cx7="http://schemas.microsoft.com/office/drawing/2016/5/13/chartex" xmlns:cx8="http://schemas.microsoft.com/office/drawing/2016/5/14/chartex" xmlns:mc="http://schemas.openxmlformats.org/markup-compatibility/2006" xmlns:aink="http://schemas.microsoft.com/office/drawing/2016/ink" xmlns:am3d="http://schemas.microsoft.com/office/drawing/2017/model3d" xmlns:o="urn:schemas-microsoft-com:office:office" xmlns:oel="http://schemas.microsoft.com/office/2019/extlst" xmlns:r="http://schemas.openxmlformats.org/officeDocument/2006/relationships" xmlns:m="http://schemas.openxmlformats.org/officeDocument/2006/math" xmlns:v="urn:schemas-microsoft-com:vml" xmlns:wp14="http://schemas.microsoft.com/office/word/2010/wordprocessingDrawing" xmlns:wp="http://schemas.openxmlformats.org/drawingml/2006/wordprocessingDrawing" xmlns:w10="urn:schemas-microsoft-com:office:word" xmlns:w="http://schemas.openxmlformats.org/wordprocessingml/2006/main" xmlns:w14="http://schemas.microsoft.com/office/word/2010/wordml" xmlns:w15="http://schemas.microsoft.com/office/word/2012/wordml" xmlns:w16cex="http://schemas.microsoft.com/office/word/2018/wordml/cex" xmlns:w16cid="http://schemas.microsoft.com/office/word/2016/wordml/cid" xmlns:w16="http://schemas.microsoft.com/office/word/2018/wordml" xmlns:w16sdtdh="http://schemas.microsoft.com/office/word/2020/wordml/sdtdatahash" xmlns:w16se="http://schemas.microsoft.com/office/word/2015/wordml/symex" xmlns:wpg="http://schemas.microsoft.com/office/word/2010/wordprocessingGroup" xmlns:wpi="http://schemas.microsoft.com/office/word/2010/wordprocessingInk" xmlns:wne="http://schemas.microsoft.com/office/word/2006/wordml" xmlns:wps="http://schemas.microsoft.com/office/word/2010/wordprocessingShape" mc:Ignorable="w14 w15 w16se w16cid w16 w16cex w16sdtdh wp14">
   <w:abstractNum w:abstractNumId="0" w15:restartNumberingAfterBreak="0">
     <w:nsid w:val="00000001"/>
     <w:multiLevelType w:val="hybridMultilevel"/>
@@ -8127,74 +8482,74 @@
       </w:rPr>
     </w:lvl>
   </w:abstractNum>
-  <w:num w:numId="1">
+  <w:num w:numId="1" w16cid:durableId="1268388666">
     <w:abstractNumId w:val="0"/>
   </w:num>
-  <w:num w:numId="2">
+  <w:num w:numId="2" w16cid:durableId="2103143840">
     <w:abstractNumId w:val="1"/>
   </w:num>
-  <w:num w:numId="3">
+  <w:num w:numId="3" w16cid:durableId="345442618">
     <w:abstractNumId w:val="2"/>
   </w:num>
-  <w:num w:numId="4">
+  <w:num w:numId="4" w16cid:durableId="1925260783">
     <w:abstractNumId w:val="3"/>
   </w:num>
-  <w:num w:numId="5">
+  <w:num w:numId="5" w16cid:durableId="1985309583">
     <w:abstractNumId w:val="4"/>
   </w:num>
-  <w:num w:numId="6">
+  <w:num w:numId="6" w16cid:durableId="488597371">
     <w:abstractNumId w:val="5"/>
   </w:num>
-  <w:num w:numId="7">
+  <w:num w:numId="7" w16cid:durableId="1375958842">
     <w:abstractNumId w:val="6"/>
   </w:num>
-  <w:num w:numId="8">
+  <w:num w:numId="8" w16cid:durableId="2073118324">
     <w:abstractNumId w:val="7"/>
   </w:num>
-  <w:num w:numId="9">
+  <w:num w:numId="9" w16cid:durableId="150145641">
     <w:abstractNumId w:val="8"/>
   </w:num>
-  <w:num w:numId="10">
+  <w:num w:numId="10" w16cid:durableId="1890922904">
     <w:abstractNumId w:val="20"/>
   </w:num>
-  <w:num w:numId="11">
+  <w:num w:numId="11" w16cid:durableId="1596358627">
     <w:abstractNumId w:val="9"/>
   </w:num>
-  <w:num w:numId="12">
+  <w:num w:numId="12" w16cid:durableId="1637831896">
     <w:abstractNumId w:val="15"/>
   </w:num>
-  <w:num w:numId="13">
+  <w:num w:numId="13" w16cid:durableId="1213732066">
     <w:abstractNumId w:val="13"/>
   </w:num>
-  <w:num w:numId="14">
+  <w:num w:numId="14" w16cid:durableId="1186091161">
     <w:abstractNumId w:val="10"/>
   </w:num>
-  <w:num w:numId="15">
+  <w:num w:numId="15" w16cid:durableId="510998215">
     <w:abstractNumId w:val="17"/>
   </w:num>
-  <w:num w:numId="16">
+  <w:num w:numId="16" w16cid:durableId="2049452251">
     <w:abstractNumId w:val="19"/>
   </w:num>
-  <w:num w:numId="17">
+  <w:num w:numId="17" w16cid:durableId="1720661801">
     <w:abstractNumId w:val="14"/>
   </w:num>
-  <w:num w:numId="18">
+  <w:num w:numId="18" w16cid:durableId="1508329234">
     <w:abstractNumId w:val="16"/>
   </w:num>
-  <w:num w:numId="19">
+  <w:num w:numId="19" w16cid:durableId="755437328">
     <w:abstractNumId w:val="11"/>
   </w:num>
-  <w:num w:numId="20">
+  <w:num w:numId="20" w16cid:durableId="86394286">
     <w:abstractNumId w:val="12"/>
   </w:num>
-  <w:num w:numId="21">
+  <w:num w:numId="21" w16cid:durableId="416513817">
     <w:abstractNumId w:val="18"/>
   </w:num>
 </w:numbering>
 </file>
 
 <file path=word/styles.xml><?xml version="1.0" encoding="utf-8"?>
-<w:styles xmlns:mc="http://schemas.openxmlformats.org/markup-compatibility/2006" xmlns:r="http://schemas.openxmlformats.org/officeDocument/2006/relationships" xmlns:w="http://schemas.openxmlformats.org/wordprocessingml/2006/main" xmlns:w14="http://schemas.microsoft.com/office/word/2010/wordml" xmlns:w15="http://schemas.microsoft.com/office/word/2012/wordml" xmlns:w16cex="http://schemas.microsoft.com/office/word/2018/wordml/cex" xmlns:w16cid="http://schemas.microsoft.com/office/word/2016/wordml/cid" xmlns:w16="http://schemas.microsoft.com/office/word/2018/wordml" xmlns:w16se="http://schemas.microsoft.com/office/word/2015/wordml/symex" mc:Ignorable="w14 w15 w16se w16cid w16 w16cex">
+<w:styles xmlns:mc="http://schemas.openxmlformats.org/markup-compatibility/2006" xmlns:r="http://schemas.openxmlformats.org/officeDocument/2006/relationships" xmlns:w="http://schemas.openxmlformats.org/wordprocessingml/2006/main" xmlns:w14="http://schemas.microsoft.com/office/word/2010/wordml" xmlns:w15="http://schemas.microsoft.com/office/word/2012/wordml" xmlns:w16cex="http://schemas.microsoft.com/office/word/2018/wordml/cex" xmlns:w16cid="http://schemas.microsoft.com/office/word/2016/wordml/cid" xmlns:w16="http://schemas.microsoft.com/office/word/2018/wordml" xmlns:w16sdtdh="http://schemas.microsoft.com/office/word/2020/wordml/sdtdatahash" xmlns:w16se="http://schemas.microsoft.com/office/word/2015/wordml/symex" mc:Ignorable="w14 w15 w16se w16cid w16 w16cex w16sdtdh">
   <w:docDefaults>
     <w:rPrDefault>
       <w:rPr>

</xml_diff>

<commit_message>
Removed Extra Credit, other small tweaks.
</commit_message>
<xml_diff>
--- a/Lab 4 - Selection.docx
+++ b/Lab 4 - Selection.docx
@@ -1,6 +1,6 @@
 
 <file path=word/document.xml><?xml version="1.0" encoding="utf-8"?>
-<w:document xmlns:wpc="http://schemas.microsoft.com/office/word/2010/wordprocessingCanvas" xmlns:cx="http://schemas.microsoft.com/office/drawing/2014/chartex" xmlns:cx1="http://schemas.microsoft.com/office/drawing/2015/9/8/chartex" xmlns:cx2="http://schemas.microsoft.com/office/drawing/2015/10/21/chartex" xmlns:cx3="http://schemas.microsoft.com/office/drawing/2016/5/9/chartex" xmlns:cx4="http://schemas.microsoft.com/office/drawing/2016/5/10/chartex" xmlns:cx5="http://schemas.microsoft.com/office/drawing/2016/5/11/chartex" xmlns:cx6="http://schemas.microsoft.com/office/drawing/2016/5/12/chartex" xmlns:cx7="http://schemas.microsoft.com/office/drawing/2016/5/13/chartex" xmlns:cx8="http://schemas.microsoft.com/office/drawing/2016/5/14/chartex" xmlns:mc="http://schemas.openxmlformats.org/markup-compatibility/2006" xmlns:aink="http://schemas.microsoft.com/office/drawing/2016/ink" xmlns:am3d="http://schemas.microsoft.com/office/drawing/2017/model3d" xmlns:o="urn:schemas-microsoft-com:office:office" xmlns:oel="http://schemas.microsoft.com/office/2019/extlst" xmlns:r="http://schemas.openxmlformats.org/officeDocument/2006/relationships" xmlns:m="http://schemas.openxmlformats.org/officeDocument/2006/math" xmlns:v="urn:schemas-microsoft-com:vml" xmlns:wp14="http://schemas.microsoft.com/office/word/2010/wordprocessingDrawing" xmlns:wp="http://schemas.openxmlformats.org/drawingml/2006/wordprocessingDrawing" xmlns:w10="urn:schemas-microsoft-com:office:word" xmlns:w="http://schemas.openxmlformats.org/wordprocessingml/2006/main" xmlns:w14="http://schemas.microsoft.com/office/word/2010/wordml" xmlns:w15="http://schemas.microsoft.com/office/word/2012/wordml" xmlns:w16cex="http://schemas.microsoft.com/office/word/2018/wordml/cex" xmlns:w16cid="http://schemas.microsoft.com/office/word/2016/wordml/cid" xmlns:w16="http://schemas.microsoft.com/office/word/2018/wordml" xmlns:w16sdtdh="http://schemas.microsoft.com/office/word/2020/wordml/sdtdatahash" xmlns:w16se="http://schemas.microsoft.com/office/word/2015/wordml/symex" xmlns:wpg="http://schemas.microsoft.com/office/word/2010/wordprocessingGroup" xmlns:wpi="http://schemas.microsoft.com/office/word/2010/wordprocessingInk" xmlns:wne="http://schemas.microsoft.com/office/word/2006/wordml" xmlns:wps="http://schemas.microsoft.com/office/word/2010/wordprocessingShape" mc:Ignorable="w14 w15 w16se w16cid w16 w16cex w16sdtdh wp14">
+<w:document xmlns:wpc="http://schemas.microsoft.com/office/word/2010/wordprocessingCanvas" xmlns:cx="http://schemas.microsoft.com/office/drawing/2014/chartex" xmlns:cx1="http://schemas.microsoft.com/office/drawing/2015/9/8/chartex" xmlns:cx2="http://schemas.microsoft.com/office/drawing/2015/10/21/chartex" xmlns:cx3="http://schemas.microsoft.com/office/drawing/2016/5/9/chartex" xmlns:cx4="http://schemas.microsoft.com/office/drawing/2016/5/10/chartex" xmlns:cx5="http://schemas.microsoft.com/office/drawing/2016/5/11/chartex" xmlns:cx6="http://schemas.microsoft.com/office/drawing/2016/5/12/chartex" xmlns:cx7="http://schemas.microsoft.com/office/drawing/2016/5/13/chartex" xmlns:cx8="http://schemas.microsoft.com/office/drawing/2016/5/14/chartex" xmlns:mc="http://schemas.openxmlformats.org/markup-compatibility/2006" xmlns:aink="http://schemas.microsoft.com/office/drawing/2016/ink" xmlns:am3d="http://schemas.microsoft.com/office/drawing/2017/model3d" xmlns:o="urn:schemas-microsoft-com:office:office" xmlns:oel="http://schemas.microsoft.com/office/2019/extlst" xmlns:r="http://schemas.openxmlformats.org/officeDocument/2006/relationships" xmlns:m="http://schemas.openxmlformats.org/officeDocument/2006/math" xmlns:v="urn:schemas-microsoft-com:vml" xmlns:wp14="http://schemas.microsoft.com/office/word/2010/wordprocessingDrawing" xmlns:wp="http://schemas.openxmlformats.org/drawingml/2006/wordprocessingDrawing" xmlns:w10="urn:schemas-microsoft-com:office:word" xmlns:w="http://schemas.openxmlformats.org/wordprocessingml/2006/main" xmlns:w14="http://schemas.microsoft.com/office/word/2010/wordml" xmlns:w15="http://schemas.microsoft.com/office/word/2012/wordml" xmlns:w16cex="http://schemas.microsoft.com/office/word/2018/wordml/cex" xmlns:w16cid="http://schemas.microsoft.com/office/word/2016/wordml/cid" xmlns:w16="http://schemas.microsoft.com/office/word/2018/wordml" xmlns:w16du="http://schemas.microsoft.com/office/word/2023/wordml/word16du" xmlns:w16sdtdh="http://schemas.microsoft.com/office/word/2020/wordml/sdtdatahash" xmlns:w16se="http://schemas.microsoft.com/office/word/2015/wordml/symex" xmlns:wpg="http://schemas.microsoft.com/office/word/2010/wordprocessingGroup" xmlns:wpi="http://schemas.microsoft.com/office/word/2010/wordprocessingInk" xmlns:wne="http://schemas.microsoft.com/office/word/2006/wordml" xmlns:wps="http://schemas.microsoft.com/office/word/2010/wordprocessingShape" mc:Ignorable="w14 w15 w16se w16cid w16 w16cex w16sdtdh w16du wp14">
   <w:body>
     <w:p>
       <w:pPr>
@@ -243,6 +243,7 @@
         <w:t xml:space="preserve"> </w:t>
       </w:r>
       <w:proofErr w:type="spellStart"/>
+      <w:proofErr w:type="gramStart"/>
       <w:r>
         <w:rPr>
           <w:rStyle w:val="Computer"/>
@@ -250,20 +251,13 @@
         <w:t>g.fillPolygon</w:t>
       </w:r>
       <w:proofErr w:type="spellEnd"/>
+      <w:proofErr w:type="gramEnd"/>
       <w:r>
         <w:rPr>
           <w:rStyle w:val="Computer"/>
         </w:rPr>
-        <w:t>(body</w:t>
-      </w:r>
-      <w:proofErr w:type="gramStart"/>
-      <w:r>
-        <w:rPr>
-          <w:rStyle w:val="Computer"/>
-        </w:rPr>
-        <w:t>);</w:t>
-      </w:r>
-      <w:proofErr w:type="gramEnd"/>
+        <w:t>(body);</w:t>
+      </w:r>
     </w:p>
     <w:p>
       <w:pPr>
@@ -1928,100 +1922,6 @@
         <w:autoSpaceDN w:val="0"/>
         <w:adjustRightInd w:val="0"/>
         <w:rPr>
-          <w:szCs w:val="32"/>
-        </w:rPr>
-      </w:pPr>
-      <w:r>
-        <w:rPr>
-          <w:szCs w:val="32"/>
-        </w:rPr>
-        <w:t xml:space="preserve">Aim to minimize redundant code. That is, don’t have the same statements in each of your </w:t>
-      </w:r>
-      <w:r>
-        <w:rPr>
-          <w:rFonts w:ascii="Courier New" w:hAnsi="Courier New" w:cs="Courier New"/>
-          <w:sz w:val="20"/>
-        </w:rPr>
-        <w:t>if-else</w:t>
-      </w:r>
-      <w:r>
-        <w:rPr>
-          <w:sz w:val="20"/>
-        </w:rPr>
-        <w:t xml:space="preserve"> </w:t>
-      </w:r>
-      <w:r>
-        <w:rPr>
-          <w:szCs w:val="32"/>
-        </w:rPr>
-        <w:t xml:space="preserve">statements. If you put the same code in every </w:t>
-      </w:r>
-      <w:r>
-        <w:rPr>
-          <w:rFonts w:ascii="Courier New" w:hAnsi="Courier New" w:cs="Courier New"/>
-          <w:sz w:val="20"/>
-        </w:rPr>
-        <w:t>if</w:t>
-      </w:r>
-      <w:r>
-        <w:rPr>
-          <w:sz w:val="20"/>
-        </w:rPr>
-        <w:t xml:space="preserve"> </w:t>
-      </w:r>
-      <w:r>
-        <w:rPr>
-          <w:szCs w:val="32"/>
-        </w:rPr>
-        <w:t xml:space="preserve">statement, it’s the same as having the code once outside all of your if statements. </w:t>
-      </w:r>
-    </w:p>
-    <w:p>
-      <w:pPr>
-        <w:widowControl w:val="0"/>
-        <w:autoSpaceDE w:val="0"/>
-        <w:autoSpaceDN w:val="0"/>
-        <w:adjustRightInd w:val="0"/>
-        <w:rPr>
-          <w:szCs w:val="32"/>
-        </w:rPr>
-      </w:pPr>
-    </w:p>
-    <w:p>
-      <w:pPr>
-        <w:widowControl w:val="0"/>
-        <w:autoSpaceDE w:val="0"/>
-        <w:autoSpaceDN w:val="0"/>
-        <w:adjustRightInd w:val="0"/>
-        <w:rPr>
-          <w:szCs w:val="32"/>
-        </w:rPr>
-      </w:pPr>
-      <w:r>
-        <w:rPr>
-          <w:szCs w:val="32"/>
-        </w:rPr>
-        <w:t xml:space="preserve">You can complete the following checkpoints in any order. If you get stuck on one, move on to the next. </w:t>
-      </w:r>
-    </w:p>
-    <w:p>
-      <w:pPr>
-        <w:widowControl w:val="0"/>
-        <w:autoSpaceDE w:val="0"/>
-        <w:autoSpaceDN w:val="0"/>
-        <w:adjustRightInd w:val="0"/>
-        <w:rPr>
-          <w:szCs w:val="32"/>
-        </w:rPr>
-      </w:pPr>
-    </w:p>
-    <w:p>
-      <w:pPr>
-        <w:widowControl w:val="0"/>
-        <w:autoSpaceDE w:val="0"/>
-        <w:autoSpaceDN w:val="0"/>
-        <w:adjustRightInd w:val="0"/>
-        <w:rPr>
           <w:rFonts w:ascii="Times-Bold" w:hAnsi="Times-Bold"/>
           <w:b/>
           <w:sz w:val="36"/>
@@ -2320,158 +2220,158 @@
           <w:sz w:val="20"/>
           <w:szCs w:val="26"/>
         </w:rPr>
+        <w:t>S</w:t>
+      </w:r>
+      <w:r>
+        <w:rPr>
+          <w:rFonts w:ascii="Courier" w:hAnsi="Courier"/>
+          <w:sz w:val="20"/>
+          <w:szCs w:val="26"/>
+        </w:rPr>
+        <w:t xml:space="preserve">ky </w:t>
+      </w:r>
+      <w:r>
+        <w:rPr>
+          <w:rFonts w:ascii="Courier" w:hAnsi="Courier"/>
+          <w:sz w:val="20"/>
+          <w:szCs w:val="26"/>
+        </w:rPr>
+        <w:t>B</w:t>
+      </w:r>
+      <w:r>
+        <w:rPr>
+          <w:rFonts w:ascii="Courier" w:hAnsi="Courier"/>
+          <w:sz w:val="20"/>
+          <w:szCs w:val="26"/>
+        </w:rPr>
+        <w:t xml:space="preserve">lue </w:t>
+      </w:r>
+      <w:r>
+        <w:rPr>
+          <w:rFonts w:ascii="Courier" w:hAnsi="Courier"/>
+          <w:sz w:val="20"/>
+          <w:szCs w:val="26"/>
+        </w:rPr>
+        <w:t>B</w:t>
+      </w:r>
+      <w:r>
+        <w:rPr>
+          <w:rFonts w:ascii="Courier" w:hAnsi="Courier"/>
+          <w:sz w:val="20"/>
+          <w:szCs w:val="26"/>
+        </w:rPr>
+        <w:t>ody</w:t>
+      </w:r>
+    </w:p>
+    <w:p>
+      <w:pPr>
+        <w:rPr>
+          <w:szCs w:val="32"/>
+        </w:rPr>
+      </w:pPr>
+    </w:p>
+    <w:p>
+      <w:r>
+        <w:rPr>
+          <w:szCs w:val="32"/>
+        </w:rPr>
+        <w:t xml:space="preserve">The </w:t>
+      </w:r>
+      <w:r>
+        <w:rPr>
+          <w:rFonts w:ascii="Courier" w:hAnsi="Courier"/>
+          <w:sz w:val="20"/>
+          <w:szCs w:val="32"/>
+        </w:rPr>
+        <w:t>Lab4BaseArea</w:t>
+      </w:r>
+      <w:r>
+        <w:t xml:space="preserve"> class provides a method, </w:t>
+      </w:r>
+      <w:proofErr w:type="spellStart"/>
+      <w:r>
+        <w:rPr>
+          <w:rFonts w:ascii="Courier" w:hAnsi="Courier"/>
+          <w:sz w:val="20"/>
+          <w:szCs w:val="32"/>
+        </w:rPr>
+        <w:t>isChecked</w:t>
+      </w:r>
+      <w:proofErr w:type="spellEnd"/>
+      <w:r>
+        <w:rPr>
+          <w:rFonts w:ascii="Courier" w:hAnsi="Courier"/>
+          <w:sz w:val="20"/>
+          <w:szCs w:val="32"/>
+        </w:rPr>
+        <w:t>()</w:t>
+      </w:r>
+      <w:r>
+        <w:t xml:space="preserve">, that allows you to test whether a particular box is checked. </w:t>
+      </w:r>
+      <w:r>
+        <w:t>For example, the following code</w:t>
+      </w:r>
+      <w:r>
+        <w:t xml:space="preserve"> can be used to check whether the "green body" box is checked:</w:t>
+      </w:r>
+    </w:p>
+    <w:p>
+      <w:pPr>
+        <w:ind w:firstLine="720"/>
+        <w:rPr>
+          <w:rStyle w:val="Computer"/>
+        </w:rPr>
+      </w:pPr>
+    </w:p>
+    <w:p>
+      <w:pPr>
+        <w:ind w:firstLine="360"/>
+        <w:rPr>
+          <w:rStyle w:val="Computer"/>
+        </w:rPr>
+      </w:pPr>
+      <w:r>
+        <w:rPr>
+          <w:rStyle w:val="Computer"/>
+        </w:rPr>
+        <w:t>if (</w:t>
+      </w:r>
+      <w:proofErr w:type="spellStart"/>
+      <w:r>
+        <w:rPr>
+          <w:rStyle w:val="Computer"/>
+        </w:rPr>
+        <w:t>isChecked</w:t>
+      </w:r>
+      <w:proofErr w:type="spellEnd"/>
+      <w:r>
+        <w:rPr>
+          <w:rStyle w:val="Computer"/>
+        </w:rPr>
+        <w:t xml:space="preserve">("green body")) </w:t>
+      </w:r>
+    </w:p>
+    <w:p>
+      <w:pPr>
+        <w:ind w:firstLine="360"/>
+        <w:rPr>
+          <w:rStyle w:val="Computer"/>
+        </w:rPr>
+      </w:pPr>
+      <w:r>
+        <w:rPr>
+          <w:rStyle w:val="Computer"/>
+        </w:rPr>
+        <w:t xml:space="preserve">{ </w:t>
+      </w:r>
+    </w:p>
+    <w:p>
+      <w:pPr>
+        <w:ind w:firstLine="360"/>
+      </w:pPr>
+      <w:r>
         <w:lastRenderedPageBreak/>
-        <w:t>S</w:t>
-      </w:r>
-      <w:r>
-        <w:rPr>
-          <w:rFonts w:ascii="Courier" w:hAnsi="Courier"/>
-          <w:sz w:val="20"/>
-          <w:szCs w:val="26"/>
-        </w:rPr>
-        <w:t xml:space="preserve">ky </w:t>
-      </w:r>
-      <w:r>
-        <w:rPr>
-          <w:rFonts w:ascii="Courier" w:hAnsi="Courier"/>
-          <w:sz w:val="20"/>
-          <w:szCs w:val="26"/>
-        </w:rPr>
-        <w:t>B</w:t>
-      </w:r>
-      <w:r>
-        <w:rPr>
-          <w:rFonts w:ascii="Courier" w:hAnsi="Courier"/>
-          <w:sz w:val="20"/>
-          <w:szCs w:val="26"/>
-        </w:rPr>
-        <w:t xml:space="preserve">lue </w:t>
-      </w:r>
-      <w:r>
-        <w:rPr>
-          <w:rFonts w:ascii="Courier" w:hAnsi="Courier"/>
-          <w:sz w:val="20"/>
-          <w:szCs w:val="26"/>
-        </w:rPr>
-        <w:t>B</w:t>
-      </w:r>
-      <w:r>
-        <w:rPr>
-          <w:rFonts w:ascii="Courier" w:hAnsi="Courier"/>
-          <w:sz w:val="20"/>
-          <w:szCs w:val="26"/>
-        </w:rPr>
-        <w:t>ody</w:t>
-      </w:r>
-    </w:p>
-    <w:p>
-      <w:pPr>
-        <w:rPr>
-          <w:szCs w:val="32"/>
-        </w:rPr>
-      </w:pPr>
-    </w:p>
-    <w:p>
-      <w:r>
-        <w:rPr>
-          <w:szCs w:val="32"/>
-        </w:rPr>
-        <w:t xml:space="preserve">The </w:t>
-      </w:r>
-      <w:r>
-        <w:rPr>
-          <w:rFonts w:ascii="Courier" w:hAnsi="Courier"/>
-          <w:sz w:val="20"/>
-          <w:szCs w:val="32"/>
-        </w:rPr>
-        <w:t>Lab4BaseArea</w:t>
-      </w:r>
-      <w:r>
-        <w:t xml:space="preserve"> class provides a method, </w:t>
-      </w:r>
-      <w:proofErr w:type="spellStart"/>
-      <w:r>
-        <w:rPr>
-          <w:rFonts w:ascii="Courier" w:hAnsi="Courier"/>
-          <w:sz w:val="20"/>
-          <w:szCs w:val="32"/>
-        </w:rPr>
-        <w:t>isChecked</w:t>
-      </w:r>
-      <w:proofErr w:type="spellEnd"/>
-      <w:r>
-        <w:rPr>
-          <w:rFonts w:ascii="Courier" w:hAnsi="Courier"/>
-          <w:sz w:val="20"/>
-          <w:szCs w:val="32"/>
-        </w:rPr>
-        <w:t>()</w:t>
-      </w:r>
-      <w:r>
-        <w:t xml:space="preserve">, that allows you to test whether a particular box is checked. </w:t>
-      </w:r>
-      <w:r>
-        <w:t>For example, the following code</w:t>
-      </w:r>
-      <w:r>
-        <w:t xml:space="preserve"> can be used to check whether the "green body" box is checked:</w:t>
-      </w:r>
-    </w:p>
-    <w:p>
-      <w:pPr>
-        <w:ind w:firstLine="720"/>
-        <w:rPr>
-          <w:rStyle w:val="Computer"/>
-        </w:rPr>
-      </w:pPr>
-    </w:p>
-    <w:p>
-      <w:pPr>
-        <w:ind w:firstLine="360"/>
-        <w:rPr>
-          <w:rStyle w:val="Computer"/>
-        </w:rPr>
-      </w:pPr>
-      <w:r>
-        <w:rPr>
-          <w:rStyle w:val="Computer"/>
-        </w:rPr>
-        <w:t>if (</w:t>
-      </w:r>
-      <w:proofErr w:type="spellStart"/>
-      <w:r>
-        <w:rPr>
-          <w:rStyle w:val="Computer"/>
-        </w:rPr>
-        <w:t>isChecked</w:t>
-      </w:r>
-      <w:proofErr w:type="spellEnd"/>
-      <w:r>
-        <w:rPr>
-          <w:rStyle w:val="Computer"/>
-        </w:rPr>
-        <w:t xml:space="preserve">("green body")) </w:t>
-      </w:r>
-    </w:p>
-    <w:p>
-      <w:pPr>
-        <w:ind w:firstLine="360"/>
-        <w:rPr>
-          <w:rStyle w:val="Computer"/>
-        </w:rPr>
-      </w:pPr>
-      <w:r>
-        <w:rPr>
-          <w:rStyle w:val="Computer"/>
-        </w:rPr>
-        <w:t xml:space="preserve">{ </w:t>
-      </w:r>
-    </w:p>
-    <w:p>
-      <w:pPr>
-        <w:ind w:firstLine="360"/>
-      </w:pPr>
-      <w:r>
         <w:tab/>
       </w:r>
       <w:r>
@@ -2618,11 +2518,19 @@
       <w:r>
         <w:t xml:space="preserve">Hint: at the very end of the </w:t>
       </w:r>
+      <w:proofErr w:type="gramStart"/>
       <w:r>
         <w:rPr>
           <w:rStyle w:val="Computer"/>
         </w:rPr>
-        <w:t>paint()</w:t>
+        <w:t>paint(</w:t>
+      </w:r>
+      <w:proofErr w:type="gramEnd"/>
+      <w:r>
+        <w:rPr>
+          <w:rStyle w:val="Computer"/>
+        </w:rPr>
+        <w:t>)</w:t>
       </w:r>
       <w:r>
         <w:t xml:space="preserve"> method you’re working in, write something like </w:t>
@@ -2660,128 +2568,199 @@
         <w:t>;</w:t>
       </w:r>
       <w:r>
+        <w:t xml:space="preserve"> so you know when your code is done. Each time you check or uncheck a box, your entire </w:t>
+      </w:r>
+      <w:proofErr w:type="gramStart"/>
+      <w:r>
+        <w:rPr>
+          <w:rStyle w:val="Computer"/>
+        </w:rPr>
+        <w:t>paint(</w:t>
+      </w:r>
+      <w:proofErr w:type="gramEnd"/>
+      <w:r>
+        <w:rPr>
+          <w:rStyle w:val="Computer"/>
+        </w:rPr>
+        <w:t>)</w:t>
+      </w:r>
+      <w:r>
+        <w:t xml:space="preserve"> method gets called again.</w:t>
+      </w:r>
+    </w:p>
+    <w:p>
+      <w:pPr>
+        <w:widowControl w:val="0"/>
+        <w:autoSpaceDE w:val="0"/>
+        <w:autoSpaceDN w:val="0"/>
+        <w:adjustRightInd w:val="0"/>
+      </w:pPr>
+      <w:r>
+        <w:t>***</w:t>
+      </w:r>
+    </w:p>
+    <w:p>
+      <w:pPr>
+        <w:widowControl w:val="0"/>
+        <w:autoSpaceDE w:val="0"/>
+        <w:autoSpaceDN w:val="0"/>
+        <w:adjustRightInd w:val="0"/>
+      </w:pPr>
+    </w:p>
+    <w:p>
+      <w:pPr>
+        <w:widowControl w:val="0"/>
+        <w:autoSpaceDE w:val="0"/>
+        <w:autoSpaceDN w:val="0"/>
+        <w:adjustRightInd w:val="0"/>
+        <w:rPr>
+          <w:rFonts w:ascii="TimesNewRomanPS-BoldMT" w:hAnsi="TimesNewRomanPS-BoldMT"/>
+          <w:b/>
+          <w:szCs w:val="32"/>
+        </w:rPr>
+      </w:pPr>
+      <w:r>
+        <w:rPr>
+          <w:rFonts w:ascii="TimesNewRomanPS-BoldMT" w:hAnsi="TimesNewRomanPS-BoldMT"/>
+          <w:b/>
+          <w:szCs w:val="32"/>
+          <w:u w:val="single"/>
+        </w:rPr>
+        <w:t xml:space="preserve">checkpoint </w:t>
+      </w:r>
+      <w:r>
+        <w:rPr>
+          <w:rFonts w:ascii="TimesNewRomanPS-BoldMT" w:hAnsi="TimesNewRomanPS-BoldMT"/>
+          <w:b/>
+          <w:szCs w:val="32"/>
+          <w:u w:val="single"/>
+        </w:rPr>
+        <w:t>1</w:t>
+      </w:r>
+      <w:r>
+        <w:rPr>
+          <w:rFonts w:ascii="TimesNewRomanPS-BoldMT" w:hAnsi="TimesNewRomanPS-BoldMT"/>
+          <w:b/>
+          <w:szCs w:val="32"/>
+          <w:u w:val="single"/>
+        </w:rPr>
+        <w:t xml:space="preserve"> (</w:t>
+      </w:r>
+      <w:r>
+        <w:rPr>
+          <w:rFonts w:ascii="TimesNewRomanPS-BoldMT" w:hAnsi="TimesNewRomanPS-BoldMT"/>
+          <w:b/>
+          <w:szCs w:val="32"/>
+          <w:u w:val="single"/>
+        </w:rPr>
+        <w:t>2</w:t>
+      </w:r>
+      <w:r>
+        <w:rPr>
+          <w:rFonts w:ascii="TimesNewRomanPS-BoldMT" w:hAnsi="TimesNewRomanPS-BoldMT"/>
+          <w:b/>
+          <w:szCs w:val="32"/>
+          <w:u w:val="single"/>
+        </w:rPr>
+        <w:t>0 points):</w:t>
+      </w:r>
+      <w:r>
+        <w:rPr>
+          <w:rFonts w:ascii="TimesNewRomanPS-BoldMT" w:hAnsi="TimesNewRomanPS-BoldMT"/>
+          <w:b/>
+          <w:szCs w:val="32"/>
+        </w:rPr>
+        <w:t xml:space="preserve"> Have your lab instructor or assistant verify that your robot's body changes color appropriately.</w:t>
+      </w:r>
+      <w:r>
+        <w:rPr>
+          <w:rFonts w:ascii="TimesNewRomanPS-BoldMT" w:hAnsi="TimesNewRomanPS-BoldMT"/>
+          <w:b/>
+          <w:szCs w:val="32"/>
+        </w:rPr>
         <w:t xml:space="preserve"> </w:t>
       </w:r>
+      <w:r>
+        <w:rPr>
+          <w:rFonts w:ascii="TimesNewRomanPS-BoldMT" w:hAnsi="TimesNewRomanPS-BoldMT"/>
+          <w:b/>
+          <w:szCs w:val="32"/>
+        </w:rPr>
+        <w:t xml:space="preserve">Let him/her examine your </w:t>
+      </w:r>
       <w:proofErr w:type="gramStart"/>
       <w:r>
-        <w:t>so</w:t>
+        <w:rPr>
+          <w:rFonts w:ascii="TimesNewRomanPS-BoldMT" w:hAnsi="TimesNewRomanPS-BoldMT"/>
+          <w:b/>
+          <w:szCs w:val="32"/>
+        </w:rPr>
+        <w:t>code</w:t>
+      </w:r>
+      <w:r>
+        <w:rPr>
+          <w:rFonts w:ascii="TimesNewRomanPS-BoldMT" w:hAnsi="TimesNewRomanPS-BoldMT"/>
+          <w:b/>
+          <w:szCs w:val="32"/>
+        </w:rPr>
+        <w:t>, and</w:t>
       </w:r>
       <w:proofErr w:type="gramEnd"/>
       <w:r>
-        <w:t xml:space="preserve"> you know when your code is done. Each time your check or uncheck a box, your entire </w:t>
-      </w:r>
-      <w:r>
-        <w:rPr>
-          <w:rStyle w:val="Computer"/>
-        </w:rPr>
-        <w:t>paint()</w:t>
-      </w:r>
-      <w:r>
-        <w:t xml:space="preserve"> method</w:t>
-      </w:r>
-      <w:r>
-        <w:t xml:space="preserve"> gets called again.</w:t>
-      </w:r>
-    </w:p>
-    <w:p>
-      <w:pPr>
-        <w:widowControl w:val="0"/>
-        <w:autoSpaceDE w:val="0"/>
-        <w:autoSpaceDN w:val="0"/>
-        <w:adjustRightInd w:val="0"/>
-      </w:pPr>
-      <w:r>
-        <w:t>***</w:t>
-      </w:r>
-    </w:p>
-    <w:p>
-      <w:pPr>
-        <w:widowControl w:val="0"/>
-        <w:autoSpaceDE w:val="0"/>
-        <w:autoSpaceDN w:val="0"/>
-        <w:adjustRightInd w:val="0"/>
-      </w:pPr>
-    </w:p>
-    <w:p>
-      <w:pPr>
-        <w:widowControl w:val="0"/>
-        <w:autoSpaceDE w:val="0"/>
-        <w:autoSpaceDN w:val="0"/>
-        <w:adjustRightInd w:val="0"/>
         <w:rPr>
           <w:rFonts w:ascii="TimesNewRomanPS-BoldMT" w:hAnsi="TimesNewRomanPS-BoldMT"/>
           <w:b/>
           <w:szCs w:val="32"/>
         </w:rPr>
-      </w:pPr>
+        <w:t xml:space="preserve"> confirm that you have a </w:t>
+      </w:r>
+      <w:r>
+        <w:rPr>
+          <w:rFonts w:ascii="Courier New" w:hAnsi="Courier New" w:cs="Courier New"/>
+          <w:b/>
+          <w:szCs w:val="32"/>
+        </w:rPr>
+        <w:t>print</w:t>
+      </w:r>
       <w:r>
         <w:rPr>
           <w:rFonts w:ascii="TimesNewRomanPS-BoldMT" w:hAnsi="TimesNewRomanPS-BoldMT"/>
           <w:b/>
           <w:szCs w:val="32"/>
-          <w:u w:val="single"/>
-        </w:rPr>
-        <w:t xml:space="preserve">checkpoint </w:t>
+        </w:rPr>
+        <w:t xml:space="preserve"> statement inside every </w:t>
+      </w:r>
+      <w:r>
+        <w:rPr>
+          <w:rFonts w:ascii="Courier New" w:hAnsi="Courier New" w:cs="Courier New"/>
+          <w:b/>
+          <w:szCs w:val="32"/>
+        </w:rPr>
+        <w:t>if</w:t>
       </w:r>
       <w:r>
         <w:rPr>
           <w:rFonts w:ascii="TimesNewRomanPS-BoldMT" w:hAnsi="TimesNewRomanPS-BoldMT"/>
           <w:b/>
           <w:szCs w:val="32"/>
-          <w:u w:val="single"/>
-        </w:rPr>
-        <w:t>1</w:t>
+        </w:rPr>
+        <w:t xml:space="preserve"> or </w:t>
+      </w:r>
+      <w:r>
+        <w:rPr>
+          <w:rFonts w:ascii="Courier New" w:hAnsi="Courier New" w:cs="Courier New"/>
+          <w:b/>
+          <w:szCs w:val="32"/>
+        </w:rPr>
+        <w:t>else</w:t>
       </w:r>
       <w:r>
         <w:rPr>
           <w:rFonts w:ascii="TimesNewRomanPS-BoldMT" w:hAnsi="TimesNewRomanPS-BoldMT"/>
           <w:b/>
           <w:szCs w:val="32"/>
-          <w:u w:val="single"/>
-        </w:rPr>
-        <w:t xml:space="preserve"> (</w:t>
-      </w:r>
-      <w:r>
-        <w:rPr>
-          <w:rFonts w:ascii="TimesNewRomanPS-BoldMT" w:hAnsi="TimesNewRomanPS-BoldMT"/>
-          <w:b/>
-          <w:szCs w:val="32"/>
-          <w:u w:val="single"/>
-        </w:rPr>
-        <w:t>2</w:t>
-      </w:r>
-      <w:r>
-        <w:rPr>
-          <w:rFonts w:ascii="TimesNewRomanPS-BoldMT" w:hAnsi="TimesNewRomanPS-BoldMT"/>
-          <w:b/>
-          <w:szCs w:val="32"/>
-          <w:u w:val="single"/>
-        </w:rPr>
-        <w:t>0 points):</w:t>
-      </w:r>
-      <w:r>
-        <w:rPr>
-          <w:rFonts w:ascii="TimesNewRomanPS-BoldMT" w:hAnsi="TimesNewRomanPS-BoldMT"/>
-          <w:b/>
-          <w:szCs w:val="32"/>
-        </w:rPr>
-        <w:t xml:space="preserve"> Have your lab instructor or assistant verify that your robot's body changes color appropriately.</w:t>
-      </w:r>
-      <w:r>
-        <w:rPr>
-          <w:rFonts w:ascii="TimesNewRomanPS-BoldMT" w:hAnsi="TimesNewRomanPS-BoldMT"/>
-          <w:b/>
-          <w:szCs w:val="32"/>
-        </w:rPr>
-        <w:t xml:space="preserve"> </w:t>
-      </w:r>
-      <w:r>
-        <w:rPr>
-          <w:rFonts w:ascii="TimesNewRomanPS-BoldMT" w:hAnsi="TimesNewRomanPS-BoldMT"/>
-          <w:b/>
-          <w:szCs w:val="32"/>
-        </w:rPr>
-        <w:t>Let him/her examine your code.</w:t>
+        </w:rPr>
+        <w:t xml:space="preserve"> block. </w:t>
       </w:r>
     </w:p>
     <w:p>
@@ -3155,11 +3134,7 @@
         <w:t xml:space="preserve"> I</w:t>
       </w:r>
       <w:r>
-        <w:t xml:space="preserve">f either of the following is checked, give the ears the corresponding color rather </w:t>
-      </w:r>
-      <w:r>
-        <w:lastRenderedPageBreak/>
-        <w:t>than pink:</w:t>
+        <w:t>f either of the following is checked, give the ears the corresponding color rather than pink:</w:t>
       </w:r>
     </w:p>
     <w:p>
@@ -3359,7 +3334,16 @@
           <w:b/>
           <w:szCs w:val="32"/>
         </w:rPr>
-        <w:t xml:space="preserve"> Have your lab instructor or assistant verify that your robot's ears change appropriately.</w:t>
+        <w:t xml:space="preserve"> Have your lab instructor or assistant verify that your </w:t>
+      </w:r>
+      <w:r>
+        <w:rPr>
+          <w:rFonts w:ascii="TimesNewRomanPS-BoldMT" w:hAnsi="TimesNewRomanPS-BoldMT"/>
+          <w:b/>
+          <w:szCs w:val="32"/>
+        </w:rPr>
+        <w:lastRenderedPageBreak/>
+        <w:t>robot's ears change appropriately.</w:t>
       </w:r>
       <w:r>
         <w:rPr>
@@ -4262,7 +4246,6 @@
         <w:rPr>
           <w:szCs w:val="32"/>
         </w:rPr>
-        <w:lastRenderedPageBreak/>
         <w:t>The robot's eyes should always be blue (for now).</w:t>
       </w:r>
     </w:p>
@@ -4412,6 +4395,7 @@
           <w:sz w:val="28"/>
           <w:szCs w:val="37"/>
         </w:rPr>
+        <w:lastRenderedPageBreak/>
         <w:t xml:space="preserve">Part </w:t>
       </w:r>
       <w:r>
@@ -4430,19 +4414,8 @@
           <w:sz w:val="28"/>
           <w:szCs w:val="37"/>
         </w:rPr>
-        <w:t xml:space="preserve">: Customize the color of the robot's mouth based on the number of boxes </w:t>
-      </w:r>
-      <w:proofErr w:type="gramStart"/>
-      <w:r>
-        <w:rPr>
-          <w:rFonts w:ascii="Times-Bold" w:hAnsi="Times-Bold"/>
-          <w:b/>
-          <w:sz w:val="28"/>
-          <w:szCs w:val="37"/>
-        </w:rPr>
-        <w:t>checked</w:t>
-      </w:r>
-      <w:proofErr w:type="gramEnd"/>
+        <w:t>: Customize the color of the robot's mouth based on the number of boxes checked</w:t>
+      </w:r>
     </w:p>
     <w:p>
       <w:pPr>
@@ -4635,32 +4608,13 @@
         <w:rPr>
           <w:szCs w:val="32"/>
         </w:rPr>
-        <w:t>.  (</w:t>
-      </w:r>
-      <w:r>
-        <w:rPr>
-          <w:bCs/>
-          <w:szCs w:val="32"/>
-        </w:rPr>
-        <w:t>Note:</w:t>
-      </w:r>
-      <w:r>
-        <w:rPr>
-          <w:szCs w:val="32"/>
-        </w:rPr>
-        <w:t xml:space="preserve"> 1 is not a prime number</w:t>
-      </w:r>
-      <w:r>
-        <w:rPr>
-          <w:szCs w:val="32"/>
-        </w:rPr>
-        <w:t>.</w:t>
-      </w:r>
-      <w:r>
-        <w:rPr>
-          <w:szCs w:val="32"/>
-        </w:rPr>
-        <w:t>)</w:t>
+        <w:t xml:space="preserve">. </w:t>
+      </w:r>
+      <w:r>
+        <w:rPr>
+          <w:szCs w:val="32"/>
+        </w:rPr>
+        <w:t>You may just manually check each of the prime numbers that are less than 10 and not even.</w:t>
       </w:r>
     </w:p>
     <w:p>
@@ -5439,841 +5393,6 @@
           <w:sz w:val="28"/>
           <w:szCs w:val="37"/>
         </w:rPr>
-      </w:pPr>
-    </w:p>
-    <w:p>
-      <w:pPr>
-        <w:pStyle w:val="Heading3"/>
-        <w:rPr>
-          <w:rFonts w:ascii="Times-Bold" w:hAnsi="Times-Bold"/>
-          <w:sz w:val="28"/>
-          <w:szCs w:val="37"/>
-        </w:rPr>
-      </w:pPr>
-      <w:r>
-        <w:rPr>
-          <w:rFonts w:ascii="Times-Bold" w:eastAsia="Times New Roman" w:hAnsi="Times-Bold"/>
-          <w:bCs w:val="0"/>
-          <w:sz w:val="30"/>
-          <w:szCs w:val="37"/>
-          <w:lang w:eastAsia="en-US"/>
-        </w:rPr>
-        <w:t>EXTRA CREDIT</w:t>
-      </w:r>
-      <w:r>
-        <w:br/>
-      </w:r>
-      <w:r>
-        <w:rPr>
-          <w:rFonts w:eastAsia="Times New Roman"/>
-          <w:b w:val="0"/>
-          <w:bCs w:val="0"/>
-          <w:sz w:val="24"/>
-          <w:szCs w:val="24"/>
-          <w:lang w:eastAsia="en-US"/>
-        </w:rPr>
-        <w:t>The following checkpoints are extra credit. If you choose to work on one or more, you can complete them in any order.</w:t>
-      </w:r>
-      <w:r>
-        <w:rPr>
-          <w:rFonts w:ascii="Times-Bold" w:hAnsi="Times-Bold"/>
-          <w:sz w:val="28"/>
-          <w:szCs w:val="37"/>
-        </w:rPr>
-        <w:t xml:space="preserve"> </w:t>
-      </w:r>
-    </w:p>
-    <w:p>
-      <w:pPr>
-        <w:widowControl w:val="0"/>
-        <w:autoSpaceDE w:val="0"/>
-        <w:autoSpaceDN w:val="0"/>
-        <w:adjustRightInd w:val="0"/>
-        <w:rPr>
-          <w:rFonts w:ascii="Times-Bold" w:hAnsi="Times-Bold"/>
-          <w:b/>
-          <w:sz w:val="28"/>
-          <w:szCs w:val="37"/>
-        </w:rPr>
-      </w:pPr>
-      <w:r>
-        <w:rPr>
-          <w:rFonts w:ascii="Times-Bold" w:hAnsi="Times-Bold"/>
-          <w:b/>
-          <w:sz w:val="28"/>
-          <w:szCs w:val="37"/>
-        </w:rPr>
-        <w:t xml:space="preserve">EC1: </w:t>
-      </w:r>
-      <w:r>
-        <w:rPr>
-          <w:rFonts w:ascii="Times-Bold" w:hAnsi="Times-Bold"/>
-          <w:b/>
-          <w:sz w:val="28"/>
-          <w:szCs w:val="37"/>
-        </w:rPr>
-        <w:t>Allow eyes to be green, changing body color if conflicting</w:t>
-      </w:r>
-    </w:p>
-    <w:p>
-      <w:pPr>
-        <w:widowControl w:val="0"/>
-        <w:autoSpaceDE w:val="0"/>
-        <w:autoSpaceDN w:val="0"/>
-        <w:adjustRightInd w:val="0"/>
-        <w:rPr>
-          <w:rFonts w:ascii="TimesNewRomanPSMT" w:hAnsi="TimesNewRomanPSMT"/>
-          <w:szCs w:val="32"/>
-        </w:rPr>
-      </w:pPr>
-      <w:r>
-        <w:t xml:space="preserve">If the </w:t>
-      </w:r>
-      <w:r>
-        <w:rPr>
-          <w:rFonts w:ascii="Courier" w:hAnsi="Courier"/>
-          <w:sz w:val="20"/>
-          <w:szCs w:val="26"/>
-        </w:rPr>
-        <w:t>G</w:t>
-      </w:r>
-      <w:r>
-        <w:rPr>
-          <w:rFonts w:ascii="Courier" w:hAnsi="Courier"/>
-          <w:sz w:val="20"/>
-          <w:szCs w:val="26"/>
-        </w:rPr>
-        <w:t xml:space="preserve">reen </w:t>
-      </w:r>
-      <w:r>
-        <w:rPr>
-          <w:rFonts w:ascii="Courier" w:hAnsi="Courier"/>
-          <w:sz w:val="20"/>
-          <w:szCs w:val="26"/>
-        </w:rPr>
-        <w:t>E</w:t>
-      </w:r>
-      <w:r>
-        <w:rPr>
-          <w:rFonts w:ascii="Courier" w:hAnsi="Courier"/>
-          <w:sz w:val="20"/>
-          <w:szCs w:val="26"/>
-        </w:rPr>
-        <w:t>yes</w:t>
-      </w:r>
-      <w:r>
-        <w:t xml:space="preserve"> box is checked, change the color of the eyes to green. </w:t>
-      </w:r>
-      <w:r>
-        <w:t xml:space="preserve">If </w:t>
-      </w:r>
-      <w:r>
-        <w:rPr>
-          <w:rFonts w:ascii="Courier" w:hAnsi="Courier"/>
-          <w:sz w:val="20"/>
-          <w:szCs w:val="26"/>
-        </w:rPr>
-        <w:t>Green Body</w:t>
-      </w:r>
-      <w:r>
-        <w:t xml:space="preserve"> is also checked, make the </w:t>
-      </w:r>
-      <w:r>
-        <w:rPr>
-          <w:rFonts w:ascii="TimesNewRomanPSMT" w:hAnsi="TimesNewRomanPSMT"/>
-          <w:b/>
-          <w:bCs/>
-          <w:szCs w:val="32"/>
-        </w:rPr>
-        <w:t>body</w:t>
-      </w:r>
-      <w:r>
-        <w:rPr>
-          <w:rFonts w:ascii="TimesNewRomanPSMT" w:hAnsi="TimesNewRomanPSMT"/>
-          <w:szCs w:val="32"/>
-        </w:rPr>
-        <w:t xml:space="preserve"> color </w:t>
-      </w:r>
-      <w:r>
-        <w:rPr>
-          <w:rFonts w:ascii="TimesNewRomanPS-ItalicMT" w:hAnsi="TimesNewRomanPS-ItalicMT"/>
-          <w:i/>
-          <w:szCs w:val="32"/>
-        </w:rPr>
-        <w:t>light green</w:t>
-      </w:r>
-      <w:r>
-        <w:rPr>
-          <w:rFonts w:ascii="TimesNewRomanPSMT" w:hAnsi="TimesNewRomanPSMT"/>
-          <w:szCs w:val="32"/>
-        </w:rPr>
-        <w:t xml:space="preserve"> so that the eyes can still be seen against the background of the body.</w:t>
-      </w:r>
-      <w:r>
-        <w:rPr>
-          <w:rFonts w:ascii="TimesNewRomanPSMT" w:hAnsi="TimesNewRomanPSMT"/>
-          <w:szCs w:val="32"/>
-        </w:rPr>
-        <w:t xml:space="preserve"> This is a different green for the body than if just </w:t>
-      </w:r>
-      <w:r>
-        <w:rPr>
-          <w:rFonts w:ascii="Courier" w:hAnsi="Courier"/>
-          <w:sz w:val="20"/>
-          <w:szCs w:val="26"/>
-        </w:rPr>
-        <w:t>G</w:t>
-      </w:r>
-      <w:r>
-        <w:rPr>
-          <w:rFonts w:ascii="Courier" w:hAnsi="Courier"/>
-          <w:sz w:val="20"/>
-          <w:szCs w:val="26"/>
-        </w:rPr>
-        <w:t xml:space="preserve">reen </w:t>
-      </w:r>
-      <w:r>
-        <w:rPr>
-          <w:rFonts w:ascii="Courier" w:hAnsi="Courier"/>
-          <w:sz w:val="20"/>
-          <w:szCs w:val="26"/>
-        </w:rPr>
-        <w:t>B</w:t>
-      </w:r>
-      <w:r>
-        <w:rPr>
-          <w:rFonts w:ascii="Courier" w:hAnsi="Courier"/>
-          <w:sz w:val="20"/>
-          <w:szCs w:val="26"/>
-        </w:rPr>
-        <w:t>ody</w:t>
-      </w:r>
-      <w:r>
-        <w:rPr>
-          <w:rFonts w:ascii="TimesNewRomanPSMT" w:hAnsi="TimesNewRomanPSMT"/>
-          <w:szCs w:val="32"/>
-        </w:rPr>
-        <w:t xml:space="preserve"> were checked. Thus, you should test this by clicking </w:t>
-      </w:r>
-      <w:r>
-        <w:rPr>
-          <w:rFonts w:ascii="Courier" w:hAnsi="Courier"/>
-          <w:sz w:val="20"/>
-          <w:szCs w:val="26"/>
-        </w:rPr>
-        <w:t>Green Eyes</w:t>
-      </w:r>
-      <w:r>
-        <w:rPr>
-          <w:rFonts w:ascii="TimesNewRomanPSMT" w:hAnsi="TimesNewRomanPSMT"/>
-          <w:szCs w:val="32"/>
-        </w:rPr>
-        <w:t xml:space="preserve"> and then </w:t>
-      </w:r>
-      <w:r>
-        <w:rPr>
-          <w:rFonts w:ascii="Courier" w:hAnsi="Courier"/>
-          <w:sz w:val="20"/>
-          <w:szCs w:val="26"/>
-        </w:rPr>
-        <w:t>Green Body</w:t>
-      </w:r>
-      <w:r>
-        <w:rPr>
-          <w:rFonts w:ascii="TimesNewRomanPSMT" w:hAnsi="TimesNewRomanPSMT"/>
-          <w:szCs w:val="32"/>
-        </w:rPr>
-        <w:t xml:space="preserve">. Assuming that works, uncheck </w:t>
-      </w:r>
-      <w:r>
-        <w:rPr>
-          <w:rFonts w:ascii="Courier" w:hAnsi="Courier"/>
-          <w:sz w:val="20"/>
-          <w:szCs w:val="26"/>
-        </w:rPr>
-        <w:t>Green Eyes</w:t>
-      </w:r>
-      <w:r>
-        <w:rPr>
-          <w:rFonts w:ascii="TimesNewRomanPSMT" w:hAnsi="TimesNewRomanPSMT"/>
-          <w:szCs w:val="32"/>
-        </w:rPr>
-        <w:t xml:space="preserve"> to make sure the body returns back to the "normal" green. </w:t>
-      </w:r>
-    </w:p>
-    <w:p>
-      <w:pPr>
-        <w:widowControl w:val="0"/>
-        <w:autoSpaceDE w:val="0"/>
-        <w:autoSpaceDN w:val="0"/>
-        <w:adjustRightInd w:val="0"/>
-        <w:rPr>
-          <w:rFonts w:ascii="TimesNewRomanPSMT" w:hAnsi="TimesNewRomanPSMT"/>
-          <w:szCs w:val="32"/>
-        </w:rPr>
-      </w:pPr>
-    </w:p>
-    <w:p>
-      <w:pPr>
-        <w:widowControl w:val="0"/>
-        <w:autoSpaceDE w:val="0"/>
-        <w:autoSpaceDN w:val="0"/>
-        <w:adjustRightInd w:val="0"/>
-        <w:rPr>
-          <w:rFonts w:ascii="TimesNewRomanPSMT" w:hAnsi="TimesNewRomanPSMT"/>
-          <w:szCs w:val="32"/>
-        </w:rPr>
-      </w:pPr>
-      <w:r>
-        <w:rPr>
-          <w:rFonts w:ascii="TimesNewRomanPSMT" w:hAnsi="TimesNewRomanPSMT"/>
-          <w:szCs w:val="32"/>
-        </w:rPr>
-        <w:t xml:space="preserve">Also, you don't want to mess up the precedence of the body changes that you implemented earlier. So, if </w:t>
-      </w:r>
-      <w:r>
-        <w:rPr>
-          <w:rFonts w:ascii="Courier" w:hAnsi="Courier"/>
-          <w:sz w:val="20"/>
-          <w:szCs w:val="26"/>
-        </w:rPr>
-        <w:t>G</w:t>
-      </w:r>
-      <w:r>
-        <w:rPr>
-          <w:rFonts w:ascii="Courier" w:hAnsi="Courier"/>
-          <w:sz w:val="20"/>
-          <w:szCs w:val="26"/>
-        </w:rPr>
-        <w:t xml:space="preserve">reen </w:t>
-      </w:r>
-      <w:r>
-        <w:rPr>
-          <w:rFonts w:ascii="Courier" w:hAnsi="Courier"/>
-          <w:sz w:val="20"/>
-          <w:szCs w:val="26"/>
-        </w:rPr>
-        <w:t>E</w:t>
-      </w:r>
-      <w:r>
-        <w:rPr>
-          <w:rFonts w:ascii="Courier" w:hAnsi="Courier"/>
-          <w:sz w:val="20"/>
-          <w:szCs w:val="26"/>
-        </w:rPr>
-        <w:t>yes</w:t>
-      </w:r>
-      <w:r>
-        <w:rPr>
-          <w:rFonts w:ascii="TimesNewRomanPSMT" w:hAnsi="TimesNewRomanPSMT"/>
-          <w:szCs w:val="32"/>
-        </w:rPr>
-        <w:t xml:space="preserve"> and </w:t>
-      </w:r>
-      <w:r>
-        <w:rPr>
-          <w:rFonts w:ascii="Courier" w:hAnsi="Courier"/>
-          <w:sz w:val="20"/>
-          <w:szCs w:val="26"/>
-        </w:rPr>
-        <w:t>G</w:t>
-      </w:r>
-      <w:r>
-        <w:rPr>
-          <w:rFonts w:ascii="Courier" w:hAnsi="Courier"/>
-          <w:sz w:val="20"/>
-          <w:szCs w:val="26"/>
-        </w:rPr>
-        <w:t xml:space="preserve">reen </w:t>
-      </w:r>
-      <w:r>
-        <w:rPr>
-          <w:rFonts w:ascii="Courier" w:hAnsi="Courier"/>
-          <w:sz w:val="20"/>
-          <w:szCs w:val="26"/>
-        </w:rPr>
-        <w:t>B</w:t>
-      </w:r>
-      <w:r>
-        <w:rPr>
-          <w:rFonts w:ascii="Courier" w:hAnsi="Courier"/>
-          <w:sz w:val="20"/>
-          <w:szCs w:val="26"/>
-        </w:rPr>
-        <w:t>ody</w:t>
-      </w:r>
-      <w:r>
-        <w:rPr>
-          <w:rFonts w:ascii="TimesNewRomanPSMT" w:hAnsi="TimesNewRomanPSMT"/>
-          <w:szCs w:val="32"/>
-        </w:rPr>
-        <w:t xml:space="preserve"> are checked, and then </w:t>
-      </w:r>
-      <w:r>
-        <w:rPr>
-          <w:rFonts w:ascii="Courier" w:hAnsi="Courier"/>
-          <w:sz w:val="20"/>
-          <w:szCs w:val="26"/>
-        </w:rPr>
-        <w:t>S</w:t>
-      </w:r>
-      <w:r>
-        <w:rPr>
-          <w:rFonts w:ascii="Courier" w:hAnsi="Courier"/>
-          <w:sz w:val="20"/>
-          <w:szCs w:val="26"/>
-        </w:rPr>
-        <w:t xml:space="preserve">ilver </w:t>
-      </w:r>
-      <w:r>
-        <w:rPr>
-          <w:rFonts w:ascii="Courier" w:hAnsi="Courier"/>
-          <w:sz w:val="20"/>
-          <w:szCs w:val="26"/>
-        </w:rPr>
-        <w:t>B</w:t>
-      </w:r>
-      <w:r>
-        <w:rPr>
-          <w:rFonts w:ascii="Courier" w:hAnsi="Courier"/>
-          <w:sz w:val="20"/>
-          <w:szCs w:val="26"/>
-        </w:rPr>
-        <w:t>ody</w:t>
-      </w:r>
-      <w:r>
-        <w:rPr>
-          <w:rFonts w:ascii="TimesNewRomanPSMT" w:hAnsi="TimesNewRomanPSMT"/>
-          <w:szCs w:val="32"/>
-        </w:rPr>
-        <w:t xml:space="preserve"> is checked, the robot should have a silver body with green eyes. If </w:t>
-      </w:r>
-      <w:r>
-        <w:rPr>
-          <w:rFonts w:ascii="Courier" w:hAnsi="Courier"/>
-          <w:sz w:val="20"/>
-          <w:szCs w:val="26"/>
-        </w:rPr>
-        <w:t>G</w:t>
-      </w:r>
-      <w:r>
-        <w:rPr>
-          <w:rFonts w:ascii="Courier" w:hAnsi="Courier"/>
-          <w:sz w:val="20"/>
-          <w:szCs w:val="26"/>
-        </w:rPr>
-        <w:t xml:space="preserve">reen </w:t>
-      </w:r>
-      <w:r>
-        <w:rPr>
-          <w:rFonts w:ascii="Courier" w:hAnsi="Courier"/>
-          <w:sz w:val="20"/>
-          <w:szCs w:val="26"/>
-        </w:rPr>
-        <w:t>E</w:t>
-      </w:r>
-      <w:r>
-        <w:rPr>
-          <w:rFonts w:ascii="Courier" w:hAnsi="Courier"/>
-          <w:sz w:val="20"/>
-          <w:szCs w:val="26"/>
-        </w:rPr>
-        <w:t>yes</w:t>
-      </w:r>
-      <w:r>
-        <w:rPr>
-          <w:rFonts w:ascii="TimesNewRomanPSMT" w:hAnsi="TimesNewRomanPSMT"/>
-          <w:szCs w:val="32"/>
-        </w:rPr>
-        <w:t xml:space="preserve"> and </w:t>
-      </w:r>
-      <w:r>
-        <w:rPr>
-          <w:rFonts w:ascii="Courier" w:hAnsi="Courier"/>
-          <w:sz w:val="20"/>
-          <w:szCs w:val="26"/>
-        </w:rPr>
-        <w:t>G</w:t>
-      </w:r>
-      <w:r>
-        <w:rPr>
-          <w:rFonts w:ascii="Courier" w:hAnsi="Courier"/>
-          <w:sz w:val="20"/>
-          <w:szCs w:val="26"/>
-        </w:rPr>
-        <w:t xml:space="preserve">reen </w:t>
-      </w:r>
-      <w:r>
-        <w:rPr>
-          <w:rFonts w:ascii="Courier" w:hAnsi="Courier"/>
-          <w:sz w:val="20"/>
-          <w:szCs w:val="26"/>
-        </w:rPr>
-        <w:t>B</w:t>
-      </w:r>
-      <w:r>
-        <w:rPr>
-          <w:rFonts w:ascii="Courier" w:hAnsi="Courier"/>
-          <w:sz w:val="20"/>
-          <w:szCs w:val="26"/>
-        </w:rPr>
-        <w:t>ody</w:t>
-      </w:r>
-      <w:r>
-        <w:rPr>
-          <w:rFonts w:ascii="TimesNewRomanPSMT" w:hAnsi="TimesNewRomanPSMT"/>
-          <w:szCs w:val="32"/>
-        </w:rPr>
-        <w:t xml:space="preserve"> are checked, and then </w:t>
-      </w:r>
-      <w:r>
-        <w:rPr>
-          <w:rFonts w:ascii="Courier" w:hAnsi="Courier"/>
-          <w:sz w:val="20"/>
-          <w:szCs w:val="26"/>
-        </w:rPr>
-        <w:t>Pink B</w:t>
-      </w:r>
-      <w:r>
-        <w:rPr>
-          <w:rFonts w:ascii="Courier" w:hAnsi="Courier"/>
-          <w:sz w:val="20"/>
-          <w:szCs w:val="26"/>
-        </w:rPr>
-        <w:t>ody</w:t>
-      </w:r>
-      <w:r>
-        <w:rPr>
-          <w:rFonts w:ascii="TimesNewRomanPSMT" w:hAnsi="TimesNewRomanPSMT"/>
-          <w:szCs w:val="32"/>
-        </w:rPr>
-        <w:t xml:space="preserve"> or </w:t>
-      </w:r>
-      <w:proofErr w:type="gramStart"/>
-      <w:r>
-        <w:rPr>
-          <w:rFonts w:ascii="Courier" w:hAnsi="Courier"/>
-          <w:sz w:val="20"/>
-          <w:szCs w:val="26"/>
-        </w:rPr>
-        <w:t>Sky Blue</w:t>
-      </w:r>
-      <w:proofErr w:type="gramEnd"/>
-      <w:r>
-        <w:rPr>
-          <w:rFonts w:ascii="Courier" w:hAnsi="Courier"/>
-          <w:sz w:val="20"/>
-          <w:szCs w:val="26"/>
-        </w:rPr>
-        <w:t xml:space="preserve"> B</w:t>
-      </w:r>
-      <w:r>
-        <w:rPr>
-          <w:rFonts w:ascii="Courier" w:hAnsi="Courier"/>
-          <w:sz w:val="20"/>
-          <w:szCs w:val="26"/>
-        </w:rPr>
-        <w:t>ody</w:t>
-      </w:r>
-      <w:r>
-        <w:rPr>
-          <w:rFonts w:ascii="TimesNewRomanPSMT" w:hAnsi="TimesNewRomanPSMT"/>
-          <w:szCs w:val="32"/>
-        </w:rPr>
-        <w:t xml:space="preserve"> is checked, the robot should still have a green body with green eyes due to the prior precedence rules. </w:t>
-      </w:r>
-    </w:p>
-    <w:p>
-      <w:pPr>
-        <w:widowControl w:val="0"/>
-        <w:autoSpaceDE w:val="0"/>
-        <w:autoSpaceDN w:val="0"/>
-        <w:adjustRightInd w:val="0"/>
-      </w:pPr>
-    </w:p>
-    <w:p>
-      <w:pPr>
-        <w:widowControl w:val="0"/>
-        <w:autoSpaceDE w:val="0"/>
-        <w:autoSpaceDN w:val="0"/>
-        <w:adjustRightInd w:val="0"/>
-        <w:rPr>
-          <w:rFonts w:ascii="TimesNewRomanPS-BoldMT" w:hAnsi="TimesNewRomanPS-BoldMT"/>
-          <w:b/>
-          <w:szCs w:val="32"/>
-        </w:rPr>
-      </w:pPr>
-      <w:r>
-        <w:rPr>
-          <w:rFonts w:ascii="TimesNewRomanPS-BoldMT" w:hAnsi="TimesNewRomanPS-BoldMT"/>
-          <w:b/>
-          <w:szCs w:val="32"/>
-          <w:u w:val="single"/>
-        </w:rPr>
-        <w:t xml:space="preserve">checkpoint </w:t>
-      </w:r>
-      <w:r>
-        <w:rPr>
-          <w:rFonts w:ascii="TimesNewRomanPS-BoldMT" w:hAnsi="TimesNewRomanPS-BoldMT"/>
-          <w:b/>
-          <w:szCs w:val="32"/>
-          <w:u w:val="single"/>
-        </w:rPr>
-        <w:t>EC1</w:t>
-      </w:r>
-      <w:r>
-        <w:rPr>
-          <w:rFonts w:ascii="TimesNewRomanPS-BoldMT" w:hAnsi="TimesNewRomanPS-BoldMT"/>
-          <w:b/>
-          <w:szCs w:val="32"/>
-          <w:u w:val="single"/>
-        </w:rPr>
-        <w:t xml:space="preserve"> (</w:t>
-      </w:r>
-      <w:r>
-        <w:rPr>
-          <w:rFonts w:ascii="TimesNewRomanPS-BoldMT" w:hAnsi="TimesNewRomanPS-BoldMT"/>
-          <w:b/>
-          <w:szCs w:val="32"/>
-          <w:u w:val="single"/>
-        </w:rPr>
-        <w:t>5</w:t>
-      </w:r>
-      <w:r>
-        <w:rPr>
-          <w:rFonts w:ascii="TimesNewRomanPS-BoldMT" w:hAnsi="TimesNewRomanPS-BoldMT"/>
-          <w:b/>
-          <w:szCs w:val="32"/>
-          <w:u w:val="single"/>
-        </w:rPr>
-        <w:t xml:space="preserve"> points):</w:t>
-      </w:r>
-      <w:r>
-        <w:rPr>
-          <w:rFonts w:ascii="TimesNewRomanPS-BoldMT" w:hAnsi="TimesNewRomanPS-BoldMT"/>
-          <w:b/>
-          <w:szCs w:val="32"/>
-        </w:rPr>
-        <w:t xml:space="preserve"> Have your lab instructor or assistant verify that your robot changes appropriately.</w:t>
-      </w:r>
-      <w:r>
-        <w:rPr>
-          <w:rFonts w:ascii="TimesNewRomanPS-BoldMT" w:hAnsi="TimesNewRomanPS-BoldMT"/>
-          <w:b/>
-          <w:szCs w:val="32"/>
-        </w:rPr>
-        <w:t xml:space="preserve"> </w:t>
-      </w:r>
-      <w:r>
-        <w:rPr>
-          <w:rFonts w:ascii="TimesNewRomanPS-BoldMT" w:hAnsi="TimesNewRomanPS-BoldMT"/>
-          <w:b/>
-          <w:szCs w:val="32"/>
-        </w:rPr>
-        <w:t>Let him/her examine your code.</w:t>
-      </w:r>
-    </w:p>
-    <w:p>
-      <w:pPr>
-        <w:widowControl w:val="0"/>
-        <w:autoSpaceDE w:val="0"/>
-        <w:autoSpaceDN w:val="0"/>
-        <w:adjustRightInd w:val="0"/>
-        <w:rPr>
-          <w:rFonts w:ascii="TimesNewRomanPS-BoldMT" w:hAnsi="TimesNewRomanPS-BoldMT"/>
-          <w:b/>
-          <w:szCs w:val="32"/>
-        </w:rPr>
-      </w:pPr>
-    </w:p>
-    <w:p>
-      <w:pPr>
-        <w:widowControl w:val="0"/>
-        <w:autoSpaceDE w:val="0"/>
-        <w:autoSpaceDN w:val="0"/>
-        <w:adjustRightInd w:val="0"/>
-        <w:rPr>
-          <w:rFonts w:ascii="TimesNewRomanPS-BoldMT" w:hAnsi="TimesNewRomanPS-BoldMT"/>
-          <w:b/>
-          <w:szCs w:val="32"/>
-        </w:rPr>
-      </w:pPr>
-    </w:p>
-    <w:p>
-      <w:pPr>
-        <w:widowControl w:val="0"/>
-        <w:autoSpaceDE w:val="0"/>
-        <w:autoSpaceDN w:val="0"/>
-        <w:adjustRightInd w:val="0"/>
-        <w:rPr>
-          <w:rFonts w:ascii="TimesNewRomanPS-BoldMT" w:hAnsi="TimesNewRomanPS-BoldMT"/>
-          <w:b/>
-          <w:szCs w:val="32"/>
-        </w:rPr>
-      </w:pPr>
-      <w:r>
-        <w:rPr>
-          <w:rFonts w:ascii="Times-Bold" w:hAnsi="Times-Bold"/>
-          <w:sz w:val="28"/>
-          <w:szCs w:val="37"/>
-        </w:rPr>
-        <w:br/>
-      </w:r>
-      <w:r>
-        <w:rPr>
-          <w:rFonts w:ascii="Times-Bold" w:hAnsi="Times-Bold"/>
-          <w:sz w:val="28"/>
-          <w:szCs w:val="37"/>
-        </w:rPr>
-        <w:t xml:space="preserve">EC2: </w:t>
-      </w:r>
-      <w:r>
-        <w:rPr>
-          <w:rFonts w:ascii="Times-Bold" w:hAnsi="Times-Bold"/>
-          <w:sz w:val="28"/>
-          <w:szCs w:val="37"/>
-        </w:rPr>
-        <w:t xml:space="preserve">Allow the user to override all changes to the left side of the </w:t>
-      </w:r>
-      <w:proofErr w:type="gramStart"/>
-      <w:r>
-        <w:rPr>
-          <w:rFonts w:ascii="Times-Bold" w:hAnsi="Times-Bold"/>
-          <w:sz w:val="28"/>
-          <w:szCs w:val="37"/>
-        </w:rPr>
-        <w:t>robot</w:t>
-      </w:r>
-      <w:proofErr w:type="gramEnd"/>
-    </w:p>
-    <w:p>
-      <w:pPr>
-        <w:widowControl w:val="0"/>
-        <w:autoSpaceDE w:val="0"/>
-        <w:autoSpaceDN w:val="0"/>
-        <w:adjustRightInd w:val="0"/>
-      </w:pPr>
-      <w:r>
-        <w:t xml:space="preserve">If </w:t>
-      </w:r>
-      <w:r>
-        <w:rPr>
-          <w:rFonts w:ascii="Courier" w:hAnsi="Courier"/>
-          <w:sz w:val="20"/>
-          <w:szCs w:val="26"/>
-        </w:rPr>
-        <w:t>left normal</w:t>
-      </w:r>
-      <w:r>
-        <w:t xml:space="preserve"> is checked, have all body parts on the </w:t>
-      </w:r>
-      <w:r>
-        <w:rPr>
-          <w:rFonts w:ascii="TimesNewRomanPSMT" w:hAnsi="TimesNewRomanPSMT"/>
-          <w:szCs w:val="32"/>
-          <w:u w:val="single"/>
-        </w:rPr>
-        <w:t>left side</w:t>
-      </w:r>
-      <w:r>
-        <w:t xml:space="preserve"> of the robot (arm, leg, ear, eye) be drawn according to their default appearance (including coloring). For example, the left ear would be small and pink, regardless of which other boxes might be checked. The right side should still have an appearance that is consistent with the </w:t>
-      </w:r>
-      <w:r>
-        <w:t>checkboxes</w:t>
-      </w:r>
-      <w:r>
-        <w:t>.</w:t>
-      </w:r>
-    </w:p>
-    <w:p>
-      <w:pPr>
-        <w:widowControl w:val="0"/>
-        <w:autoSpaceDE w:val="0"/>
-        <w:autoSpaceDN w:val="0"/>
-        <w:adjustRightInd w:val="0"/>
-      </w:pPr>
-    </w:p>
-    <w:p>
-      <w:pPr>
-        <w:widowControl w:val="0"/>
-        <w:autoSpaceDE w:val="0"/>
-        <w:autoSpaceDN w:val="0"/>
-        <w:adjustRightInd w:val="0"/>
-        <w:rPr>
-          <w:rFonts w:ascii="TimesNewRomanPS-BoldMT" w:hAnsi="TimesNewRomanPS-BoldMT"/>
-          <w:b/>
-          <w:szCs w:val="32"/>
-        </w:rPr>
-      </w:pPr>
-      <w:r>
-        <w:rPr>
-          <w:rFonts w:ascii="TimesNewRomanPS-BoldMT" w:hAnsi="TimesNewRomanPS-BoldMT"/>
-          <w:b/>
-          <w:szCs w:val="32"/>
-          <w:u w:val="single"/>
-        </w:rPr>
-        <w:t xml:space="preserve">checkpoint </w:t>
-      </w:r>
-      <w:r>
-        <w:rPr>
-          <w:rFonts w:ascii="TimesNewRomanPS-BoldMT" w:hAnsi="TimesNewRomanPS-BoldMT"/>
-          <w:b/>
-          <w:szCs w:val="32"/>
-          <w:u w:val="single"/>
-        </w:rPr>
-        <w:t>EC</w:t>
-      </w:r>
-      <w:r>
-        <w:rPr>
-          <w:rFonts w:ascii="TimesNewRomanPS-BoldMT" w:hAnsi="TimesNewRomanPS-BoldMT"/>
-          <w:b/>
-          <w:szCs w:val="32"/>
-          <w:u w:val="single"/>
-        </w:rPr>
-        <w:t>2</w:t>
-      </w:r>
-      <w:r>
-        <w:rPr>
-          <w:rFonts w:ascii="TimesNewRomanPS-BoldMT" w:hAnsi="TimesNewRomanPS-BoldMT"/>
-          <w:b/>
-          <w:szCs w:val="32"/>
-          <w:u w:val="single"/>
-        </w:rPr>
-        <w:t xml:space="preserve"> (</w:t>
-      </w:r>
-      <w:r>
-        <w:rPr>
-          <w:rFonts w:ascii="TimesNewRomanPS-BoldMT" w:hAnsi="TimesNewRomanPS-BoldMT"/>
-          <w:b/>
-          <w:szCs w:val="32"/>
-          <w:u w:val="single"/>
-        </w:rPr>
-        <w:t>5</w:t>
-      </w:r>
-      <w:r>
-        <w:rPr>
-          <w:rFonts w:ascii="TimesNewRomanPS-BoldMT" w:hAnsi="TimesNewRomanPS-BoldMT"/>
-          <w:b/>
-          <w:szCs w:val="32"/>
-          <w:u w:val="single"/>
-        </w:rPr>
-        <w:t xml:space="preserve"> points):</w:t>
-      </w:r>
-      <w:r>
-        <w:rPr>
-          <w:rFonts w:ascii="TimesNewRomanPS-BoldMT" w:hAnsi="TimesNewRomanPS-BoldMT"/>
-          <w:b/>
-          <w:szCs w:val="32"/>
-        </w:rPr>
-        <w:t xml:space="preserve"> Have your lab instructor or assistant verify that your robot changes appropriately.</w:t>
-      </w:r>
-    </w:p>
-    <w:p>
-      <w:pPr>
-        <w:widowControl w:val="0"/>
-        <w:autoSpaceDE w:val="0"/>
-        <w:autoSpaceDN w:val="0"/>
-        <w:adjustRightInd w:val="0"/>
       </w:pPr>
     </w:p>
     <w:p/>
@@ -6288,7 +5407,7 @@
 </file>
 
 <file path=word/endnotes.xml><?xml version="1.0" encoding="utf-8"?>
-<w:endnotes xmlns:wpc="http://schemas.microsoft.com/office/word/2010/wordprocessingCanvas" xmlns:cx="http://schemas.microsoft.com/office/drawing/2014/chartex" xmlns:cx1="http://schemas.microsoft.com/office/drawing/2015/9/8/chartex" xmlns:cx2="http://schemas.microsoft.com/office/drawing/2015/10/21/chartex" xmlns:cx3="http://schemas.microsoft.com/office/drawing/2016/5/9/chartex" xmlns:cx4="http://schemas.microsoft.com/office/drawing/2016/5/10/chartex" xmlns:cx5="http://schemas.microsoft.com/office/drawing/2016/5/11/chartex" xmlns:cx6="http://schemas.microsoft.com/office/drawing/2016/5/12/chartex" xmlns:cx7="http://schemas.microsoft.com/office/drawing/2016/5/13/chartex" xmlns:cx8="http://schemas.microsoft.com/office/drawing/2016/5/14/chartex" xmlns:mc="http://schemas.openxmlformats.org/markup-compatibility/2006" xmlns:aink="http://schemas.microsoft.com/office/drawing/2016/ink" xmlns:am3d="http://schemas.microsoft.com/office/drawing/2017/model3d" xmlns:o="urn:schemas-microsoft-com:office:office" xmlns:oel="http://schemas.microsoft.com/office/2019/extlst" xmlns:r="http://schemas.openxmlformats.org/officeDocument/2006/relationships" xmlns:m="http://schemas.openxmlformats.org/officeDocument/2006/math" xmlns:v="urn:schemas-microsoft-com:vml" xmlns:wp14="http://schemas.microsoft.com/office/word/2010/wordprocessingDrawing" xmlns:wp="http://schemas.openxmlformats.org/drawingml/2006/wordprocessingDrawing" xmlns:w10="urn:schemas-microsoft-com:office:word" xmlns:w="http://schemas.openxmlformats.org/wordprocessingml/2006/main" xmlns:w14="http://schemas.microsoft.com/office/word/2010/wordml" xmlns:w15="http://schemas.microsoft.com/office/word/2012/wordml" xmlns:w16cex="http://schemas.microsoft.com/office/word/2018/wordml/cex" xmlns:w16cid="http://schemas.microsoft.com/office/word/2016/wordml/cid" xmlns:w16="http://schemas.microsoft.com/office/word/2018/wordml" xmlns:w16sdtdh="http://schemas.microsoft.com/office/word/2020/wordml/sdtdatahash" xmlns:w16se="http://schemas.microsoft.com/office/word/2015/wordml/symex" xmlns:wpg="http://schemas.microsoft.com/office/word/2010/wordprocessingGroup" xmlns:wpi="http://schemas.microsoft.com/office/word/2010/wordprocessingInk" xmlns:wne="http://schemas.microsoft.com/office/word/2006/wordml" xmlns:wps="http://schemas.microsoft.com/office/word/2010/wordprocessingShape" mc:Ignorable="w14 w15 w16se w16cid w16 w16cex w16sdtdh wp14">
+<w:endnotes xmlns:wpc="http://schemas.microsoft.com/office/word/2010/wordprocessingCanvas" xmlns:cx="http://schemas.microsoft.com/office/drawing/2014/chartex" xmlns:cx1="http://schemas.microsoft.com/office/drawing/2015/9/8/chartex" xmlns:cx2="http://schemas.microsoft.com/office/drawing/2015/10/21/chartex" xmlns:cx3="http://schemas.microsoft.com/office/drawing/2016/5/9/chartex" xmlns:cx4="http://schemas.microsoft.com/office/drawing/2016/5/10/chartex" xmlns:cx5="http://schemas.microsoft.com/office/drawing/2016/5/11/chartex" xmlns:cx6="http://schemas.microsoft.com/office/drawing/2016/5/12/chartex" xmlns:cx7="http://schemas.microsoft.com/office/drawing/2016/5/13/chartex" xmlns:cx8="http://schemas.microsoft.com/office/drawing/2016/5/14/chartex" xmlns:mc="http://schemas.openxmlformats.org/markup-compatibility/2006" xmlns:aink="http://schemas.microsoft.com/office/drawing/2016/ink" xmlns:am3d="http://schemas.microsoft.com/office/drawing/2017/model3d" xmlns:o="urn:schemas-microsoft-com:office:office" xmlns:oel="http://schemas.microsoft.com/office/2019/extlst" xmlns:r="http://schemas.openxmlformats.org/officeDocument/2006/relationships" xmlns:m="http://schemas.openxmlformats.org/officeDocument/2006/math" xmlns:v="urn:schemas-microsoft-com:vml" xmlns:wp14="http://schemas.microsoft.com/office/word/2010/wordprocessingDrawing" xmlns:wp="http://schemas.openxmlformats.org/drawingml/2006/wordprocessingDrawing" xmlns:w10="urn:schemas-microsoft-com:office:word" xmlns:w="http://schemas.openxmlformats.org/wordprocessingml/2006/main" xmlns:w14="http://schemas.microsoft.com/office/word/2010/wordml" xmlns:w15="http://schemas.microsoft.com/office/word/2012/wordml" xmlns:w16cex="http://schemas.microsoft.com/office/word/2018/wordml/cex" xmlns:w16cid="http://schemas.microsoft.com/office/word/2016/wordml/cid" xmlns:w16="http://schemas.microsoft.com/office/word/2018/wordml" xmlns:w16du="http://schemas.microsoft.com/office/word/2023/wordml/word16du" xmlns:w16sdtdh="http://schemas.microsoft.com/office/word/2020/wordml/sdtdatahash" xmlns:w16se="http://schemas.microsoft.com/office/word/2015/wordml/symex" xmlns:wpg="http://schemas.microsoft.com/office/word/2010/wordprocessingGroup" xmlns:wpi="http://schemas.microsoft.com/office/word/2010/wordprocessingInk" xmlns:wne="http://schemas.microsoft.com/office/word/2006/wordml" xmlns:wps="http://schemas.microsoft.com/office/word/2010/wordprocessingShape" mc:Ignorable="w14 w15 w16se w16cid w16 w16cex w16sdtdh w16du wp14">
   <w:endnote w:type="separator" w:id="-1">
     <w:p>
       <w:r>
@@ -6307,7 +5426,7 @@
 </file>
 
 <file path=word/footer1.xml><?xml version="1.0" encoding="utf-8"?>
-<w:ftr xmlns:wpc="http://schemas.microsoft.com/office/word/2010/wordprocessingCanvas" xmlns:cx="http://schemas.microsoft.com/office/drawing/2014/chartex" xmlns:cx1="http://schemas.microsoft.com/office/drawing/2015/9/8/chartex" xmlns:cx2="http://schemas.microsoft.com/office/drawing/2015/10/21/chartex" xmlns:cx3="http://schemas.microsoft.com/office/drawing/2016/5/9/chartex" xmlns:cx4="http://schemas.microsoft.com/office/drawing/2016/5/10/chartex" xmlns:cx5="http://schemas.microsoft.com/office/drawing/2016/5/11/chartex" xmlns:cx6="http://schemas.microsoft.com/office/drawing/2016/5/12/chartex" xmlns:cx7="http://schemas.microsoft.com/office/drawing/2016/5/13/chartex" xmlns:cx8="http://schemas.microsoft.com/office/drawing/2016/5/14/chartex" xmlns:mc="http://schemas.openxmlformats.org/markup-compatibility/2006" xmlns:aink="http://schemas.microsoft.com/office/drawing/2016/ink" xmlns:am3d="http://schemas.microsoft.com/office/drawing/2017/model3d" xmlns:o="urn:schemas-microsoft-com:office:office" xmlns:oel="http://schemas.microsoft.com/office/2019/extlst" xmlns:r="http://schemas.openxmlformats.org/officeDocument/2006/relationships" xmlns:m="http://schemas.openxmlformats.org/officeDocument/2006/math" xmlns:v="urn:schemas-microsoft-com:vml" xmlns:wp14="http://schemas.microsoft.com/office/word/2010/wordprocessingDrawing" xmlns:wp="http://schemas.openxmlformats.org/drawingml/2006/wordprocessingDrawing" xmlns:w10="urn:schemas-microsoft-com:office:word" xmlns:w="http://schemas.openxmlformats.org/wordprocessingml/2006/main" xmlns:w14="http://schemas.microsoft.com/office/word/2010/wordml" xmlns:w15="http://schemas.microsoft.com/office/word/2012/wordml" xmlns:w16cex="http://schemas.microsoft.com/office/word/2018/wordml/cex" xmlns:w16cid="http://schemas.microsoft.com/office/word/2016/wordml/cid" xmlns:w16="http://schemas.microsoft.com/office/word/2018/wordml" xmlns:w16sdtdh="http://schemas.microsoft.com/office/word/2020/wordml/sdtdatahash" xmlns:w16se="http://schemas.microsoft.com/office/word/2015/wordml/symex" xmlns:wpg="http://schemas.microsoft.com/office/word/2010/wordprocessingGroup" xmlns:wpi="http://schemas.microsoft.com/office/word/2010/wordprocessingInk" xmlns:wne="http://schemas.microsoft.com/office/word/2006/wordml" xmlns:wps="http://schemas.microsoft.com/office/word/2010/wordprocessingShape" mc:Ignorable="w14 w15 w16se w16cid w16 w16cex w16sdtdh wp14">
+<w:ftr xmlns:wpc="http://schemas.microsoft.com/office/word/2010/wordprocessingCanvas" xmlns:cx="http://schemas.microsoft.com/office/drawing/2014/chartex" xmlns:cx1="http://schemas.microsoft.com/office/drawing/2015/9/8/chartex" xmlns:cx2="http://schemas.microsoft.com/office/drawing/2015/10/21/chartex" xmlns:cx3="http://schemas.microsoft.com/office/drawing/2016/5/9/chartex" xmlns:cx4="http://schemas.microsoft.com/office/drawing/2016/5/10/chartex" xmlns:cx5="http://schemas.microsoft.com/office/drawing/2016/5/11/chartex" xmlns:cx6="http://schemas.microsoft.com/office/drawing/2016/5/12/chartex" xmlns:cx7="http://schemas.microsoft.com/office/drawing/2016/5/13/chartex" xmlns:cx8="http://schemas.microsoft.com/office/drawing/2016/5/14/chartex" xmlns:mc="http://schemas.openxmlformats.org/markup-compatibility/2006" xmlns:aink="http://schemas.microsoft.com/office/drawing/2016/ink" xmlns:am3d="http://schemas.microsoft.com/office/drawing/2017/model3d" xmlns:o="urn:schemas-microsoft-com:office:office" xmlns:oel="http://schemas.microsoft.com/office/2019/extlst" xmlns:r="http://schemas.openxmlformats.org/officeDocument/2006/relationships" xmlns:m="http://schemas.openxmlformats.org/officeDocument/2006/math" xmlns:v="urn:schemas-microsoft-com:vml" xmlns:wp14="http://schemas.microsoft.com/office/word/2010/wordprocessingDrawing" xmlns:wp="http://schemas.openxmlformats.org/drawingml/2006/wordprocessingDrawing" xmlns:w10="urn:schemas-microsoft-com:office:word" xmlns:w="http://schemas.openxmlformats.org/wordprocessingml/2006/main" xmlns:w14="http://schemas.microsoft.com/office/word/2010/wordml" xmlns:w15="http://schemas.microsoft.com/office/word/2012/wordml" xmlns:w16cex="http://schemas.microsoft.com/office/word/2018/wordml/cex" xmlns:w16cid="http://schemas.microsoft.com/office/word/2016/wordml/cid" xmlns:w16="http://schemas.microsoft.com/office/word/2018/wordml" xmlns:w16du="http://schemas.microsoft.com/office/word/2023/wordml/word16du" xmlns:w16sdtdh="http://schemas.microsoft.com/office/word/2020/wordml/sdtdatahash" xmlns:w16se="http://schemas.microsoft.com/office/word/2015/wordml/symex" xmlns:wpg="http://schemas.microsoft.com/office/word/2010/wordprocessingGroup" xmlns:wpi="http://schemas.microsoft.com/office/word/2010/wordprocessingInk" xmlns:wne="http://schemas.microsoft.com/office/word/2006/wordml" xmlns:wps="http://schemas.microsoft.com/office/word/2010/wordprocessingShape" mc:Ignorable="w14 w15 w16se w16cid w16 w16cex w16sdtdh w16du wp14">
   <w:sdt>
     <w:sdtPr>
       <w:id w:val="-437215084"/>
@@ -6360,7 +5479,7 @@
 </file>
 
 <file path=word/footnotes.xml><?xml version="1.0" encoding="utf-8"?>
-<w:footnotes xmlns:wpc="http://schemas.microsoft.com/office/word/2010/wordprocessingCanvas" xmlns:cx="http://schemas.microsoft.com/office/drawing/2014/chartex" xmlns:cx1="http://schemas.microsoft.com/office/drawing/2015/9/8/chartex" xmlns:cx2="http://schemas.microsoft.com/office/drawing/2015/10/21/chartex" xmlns:cx3="http://schemas.microsoft.com/office/drawing/2016/5/9/chartex" xmlns:cx4="http://schemas.microsoft.com/office/drawing/2016/5/10/chartex" xmlns:cx5="http://schemas.microsoft.com/office/drawing/2016/5/11/chartex" xmlns:cx6="http://schemas.microsoft.com/office/drawing/2016/5/12/chartex" xmlns:cx7="http://schemas.microsoft.com/office/drawing/2016/5/13/chartex" xmlns:cx8="http://schemas.microsoft.com/office/drawing/2016/5/14/chartex" xmlns:mc="http://schemas.openxmlformats.org/markup-compatibility/2006" xmlns:aink="http://schemas.microsoft.com/office/drawing/2016/ink" xmlns:am3d="http://schemas.microsoft.com/office/drawing/2017/model3d" xmlns:o="urn:schemas-microsoft-com:office:office" xmlns:oel="http://schemas.microsoft.com/office/2019/extlst" xmlns:r="http://schemas.openxmlformats.org/officeDocument/2006/relationships" xmlns:m="http://schemas.openxmlformats.org/officeDocument/2006/math" xmlns:v="urn:schemas-microsoft-com:vml" xmlns:wp14="http://schemas.microsoft.com/office/word/2010/wordprocessingDrawing" xmlns:wp="http://schemas.openxmlformats.org/drawingml/2006/wordprocessingDrawing" xmlns:w10="urn:schemas-microsoft-com:office:word" xmlns:w="http://schemas.openxmlformats.org/wordprocessingml/2006/main" xmlns:w14="http://schemas.microsoft.com/office/word/2010/wordml" xmlns:w15="http://schemas.microsoft.com/office/word/2012/wordml" xmlns:w16cex="http://schemas.microsoft.com/office/word/2018/wordml/cex" xmlns:w16cid="http://schemas.microsoft.com/office/word/2016/wordml/cid" xmlns:w16="http://schemas.microsoft.com/office/word/2018/wordml" xmlns:w16sdtdh="http://schemas.microsoft.com/office/word/2020/wordml/sdtdatahash" xmlns:w16se="http://schemas.microsoft.com/office/word/2015/wordml/symex" xmlns:wpg="http://schemas.microsoft.com/office/word/2010/wordprocessingGroup" xmlns:wpi="http://schemas.microsoft.com/office/word/2010/wordprocessingInk" xmlns:wne="http://schemas.microsoft.com/office/word/2006/wordml" xmlns:wps="http://schemas.microsoft.com/office/word/2010/wordprocessingShape" mc:Ignorable="w14 w15 w16se w16cid w16 w16cex w16sdtdh wp14">
+<w:footnotes xmlns:wpc="http://schemas.microsoft.com/office/word/2010/wordprocessingCanvas" xmlns:cx="http://schemas.microsoft.com/office/drawing/2014/chartex" xmlns:cx1="http://schemas.microsoft.com/office/drawing/2015/9/8/chartex" xmlns:cx2="http://schemas.microsoft.com/office/drawing/2015/10/21/chartex" xmlns:cx3="http://schemas.microsoft.com/office/drawing/2016/5/9/chartex" xmlns:cx4="http://schemas.microsoft.com/office/drawing/2016/5/10/chartex" xmlns:cx5="http://schemas.microsoft.com/office/drawing/2016/5/11/chartex" xmlns:cx6="http://schemas.microsoft.com/office/drawing/2016/5/12/chartex" xmlns:cx7="http://schemas.microsoft.com/office/drawing/2016/5/13/chartex" xmlns:cx8="http://schemas.microsoft.com/office/drawing/2016/5/14/chartex" xmlns:mc="http://schemas.openxmlformats.org/markup-compatibility/2006" xmlns:aink="http://schemas.microsoft.com/office/drawing/2016/ink" xmlns:am3d="http://schemas.microsoft.com/office/drawing/2017/model3d" xmlns:o="urn:schemas-microsoft-com:office:office" xmlns:oel="http://schemas.microsoft.com/office/2019/extlst" xmlns:r="http://schemas.openxmlformats.org/officeDocument/2006/relationships" xmlns:m="http://schemas.openxmlformats.org/officeDocument/2006/math" xmlns:v="urn:schemas-microsoft-com:vml" xmlns:wp14="http://schemas.microsoft.com/office/word/2010/wordprocessingDrawing" xmlns:wp="http://schemas.openxmlformats.org/drawingml/2006/wordprocessingDrawing" xmlns:w10="urn:schemas-microsoft-com:office:word" xmlns:w="http://schemas.openxmlformats.org/wordprocessingml/2006/main" xmlns:w14="http://schemas.microsoft.com/office/word/2010/wordml" xmlns:w15="http://schemas.microsoft.com/office/word/2012/wordml" xmlns:w16cex="http://schemas.microsoft.com/office/word/2018/wordml/cex" xmlns:w16cid="http://schemas.microsoft.com/office/word/2016/wordml/cid" xmlns:w16="http://schemas.microsoft.com/office/word/2018/wordml" xmlns:w16du="http://schemas.microsoft.com/office/word/2023/wordml/word16du" xmlns:w16sdtdh="http://schemas.microsoft.com/office/word/2020/wordml/sdtdatahash" xmlns:w16se="http://schemas.microsoft.com/office/word/2015/wordml/symex" xmlns:wpg="http://schemas.microsoft.com/office/word/2010/wordprocessingGroup" xmlns:wpi="http://schemas.microsoft.com/office/word/2010/wordprocessingInk" xmlns:wne="http://schemas.microsoft.com/office/word/2006/wordml" xmlns:wps="http://schemas.microsoft.com/office/word/2010/wordprocessingShape" mc:Ignorable="w14 w15 w16se w16cid w16 w16cex w16sdtdh w16du wp14">
   <w:footnote w:type="separator" w:id="-1">
     <w:p>
       <w:r>
@@ -6379,7 +5498,7 @@
 </file>
 
 <file path=word/numbering.xml><?xml version="1.0" encoding="utf-8"?>
-<w:numbering xmlns:wpc="http://schemas.microsoft.com/office/word/2010/wordprocessingCanvas" xmlns:cx="http://schemas.microsoft.com/office/drawing/2014/chartex" xmlns:cx1="http://schemas.microsoft.com/office/drawing/2015/9/8/chartex" xmlns:cx2="http://schemas.microsoft.com/office/drawing/2015/10/21/chartex" xmlns:cx3="http://schemas.microsoft.com/office/drawing/2016/5/9/chartex" xmlns:cx4="http://schemas.microsoft.com/office/drawing/2016/5/10/chartex" xmlns:cx5="http://schemas.microsoft.com/office/drawing/2016/5/11/chartex" xmlns:cx6="http://schemas.microsoft.com/office/drawing/2016/5/12/chartex" xmlns:cx7="http://schemas.microsoft.com/office/drawing/2016/5/13/chartex" xmlns:cx8="http://schemas.microsoft.com/office/drawing/2016/5/14/chartex" xmlns:mc="http://schemas.openxmlformats.org/markup-compatibility/2006" xmlns:aink="http://schemas.microsoft.com/office/drawing/2016/ink" xmlns:am3d="http://schemas.microsoft.com/office/drawing/2017/model3d" xmlns:o="urn:schemas-microsoft-com:office:office" xmlns:oel="http://schemas.microsoft.com/office/2019/extlst" xmlns:r="http://schemas.openxmlformats.org/officeDocument/2006/relationships" xmlns:m="http://schemas.openxmlformats.org/officeDocument/2006/math" xmlns:v="urn:schemas-microsoft-com:vml" xmlns:wp14="http://schemas.microsoft.com/office/word/2010/wordprocessingDrawing" xmlns:wp="http://schemas.openxmlformats.org/drawingml/2006/wordprocessingDrawing" xmlns:w10="urn:schemas-microsoft-com:office:word" xmlns:w="http://schemas.openxmlformats.org/wordprocessingml/2006/main" xmlns:w14="http://schemas.microsoft.com/office/word/2010/wordml" xmlns:w15="http://schemas.microsoft.com/office/word/2012/wordml" xmlns:w16cex="http://schemas.microsoft.com/office/word/2018/wordml/cex" xmlns:w16cid="http://schemas.microsoft.com/office/word/2016/wordml/cid" xmlns:w16="http://schemas.microsoft.com/office/word/2018/wordml" xmlns:w16sdtdh="http://schemas.microsoft.com/office/word/2020/wordml/sdtdatahash" xmlns:w16se="http://schemas.microsoft.com/office/word/2015/wordml/symex" xmlns:wpg="http://schemas.microsoft.com/office/word/2010/wordprocessingGroup" xmlns:wpi="http://schemas.microsoft.com/office/word/2010/wordprocessingInk" xmlns:wne="http://schemas.microsoft.com/office/word/2006/wordml" xmlns:wps="http://schemas.microsoft.com/office/word/2010/wordprocessingShape" mc:Ignorable="w14 w15 w16se w16cid w16 w16cex w16sdtdh wp14">
+<w:numbering xmlns:wpc="http://schemas.microsoft.com/office/word/2010/wordprocessingCanvas" xmlns:cx="http://schemas.microsoft.com/office/drawing/2014/chartex" xmlns:cx1="http://schemas.microsoft.com/office/drawing/2015/9/8/chartex" xmlns:cx2="http://schemas.microsoft.com/office/drawing/2015/10/21/chartex" xmlns:cx3="http://schemas.microsoft.com/office/drawing/2016/5/9/chartex" xmlns:cx4="http://schemas.microsoft.com/office/drawing/2016/5/10/chartex" xmlns:cx5="http://schemas.microsoft.com/office/drawing/2016/5/11/chartex" xmlns:cx6="http://schemas.microsoft.com/office/drawing/2016/5/12/chartex" xmlns:cx7="http://schemas.microsoft.com/office/drawing/2016/5/13/chartex" xmlns:cx8="http://schemas.microsoft.com/office/drawing/2016/5/14/chartex" xmlns:mc="http://schemas.openxmlformats.org/markup-compatibility/2006" xmlns:aink="http://schemas.microsoft.com/office/drawing/2016/ink" xmlns:am3d="http://schemas.microsoft.com/office/drawing/2017/model3d" xmlns:o="urn:schemas-microsoft-com:office:office" xmlns:oel="http://schemas.microsoft.com/office/2019/extlst" xmlns:r="http://schemas.openxmlformats.org/officeDocument/2006/relationships" xmlns:m="http://schemas.openxmlformats.org/officeDocument/2006/math" xmlns:v="urn:schemas-microsoft-com:vml" xmlns:wp14="http://schemas.microsoft.com/office/word/2010/wordprocessingDrawing" xmlns:wp="http://schemas.openxmlformats.org/drawingml/2006/wordprocessingDrawing" xmlns:w10="urn:schemas-microsoft-com:office:word" xmlns:w="http://schemas.openxmlformats.org/wordprocessingml/2006/main" xmlns:w14="http://schemas.microsoft.com/office/word/2010/wordml" xmlns:w15="http://schemas.microsoft.com/office/word/2012/wordml" xmlns:w16cex="http://schemas.microsoft.com/office/word/2018/wordml/cex" xmlns:w16cid="http://schemas.microsoft.com/office/word/2016/wordml/cid" xmlns:w16="http://schemas.microsoft.com/office/word/2018/wordml" xmlns:w16du="http://schemas.microsoft.com/office/word/2023/wordml/word16du" xmlns:w16sdtdh="http://schemas.microsoft.com/office/word/2020/wordml/sdtdatahash" xmlns:w16se="http://schemas.microsoft.com/office/word/2015/wordml/symex" xmlns:wpg="http://schemas.microsoft.com/office/word/2010/wordprocessingGroup" xmlns:wpi="http://schemas.microsoft.com/office/word/2010/wordprocessingInk" xmlns:wne="http://schemas.microsoft.com/office/word/2006/wordml" xmlns:wps="http://schemas.microsoft.com/office/word/2010/wordprocessingShape" mc:Ignorable="w14 w15 w16se w16cid w16 w16cex w16sdtdh w16du wp14">
   <w:abstractNum w:abstractNumId="0" w15:restartNumberingAfterBreak="0">
     <w:nsid w:val="00000001"/>
     <w:multiLevelType w:val="hybridMultilevel"/>
@@ -8549,7 +7668,7 @@
 </file>
 
 <file path=word/styles.xml><?xml version="1.0" encoding="utf-8"?>
-<w:styles xmlns:mc="http://schemas.openxmlformats.org/markup-compatibility/2006" xmlns:r="http://schemas.openxmlformats.org/officeDocument/2006/relationships" xmlns:w="http://schemas.openxmlformats.org/wordprocessingml/2006/main" xmlns:w14="http://schemas.microsoft.com/office/word/2010/wordml" xmlns:w15="http://schemas.microsoft.com/office/word/2012/wordml" xmlns:w16cex="http://schemas.microsoft.com/office/word/2018/wordml/cex" xmlns:w16cid="http://schemas.microsoft.com/office/word/2016/wordml/cid" xmlns:w16="http://schemas.microsoft.com/office/word/2018/wordml" xmlns:w16sdtdh="http://schemas.microsoft.com/office/word/2020/wordml/sdtdatahash" xmlns:w16se="http://schemas.microsoft.com/office/word/2015/wordml/symex" mc:Ignorable="w14 w15 w16se w16cid w16 w16cex w16sdtdh">
+<w:styles xmlns:mc="http://schemas.openxmlformats.org/markup-compatibility/2006" xmlns:r="http://schemas.openxmlformats.org/officeDocument/2006/relationships" xmlns:w="http://schemas.openxmlformats.org/wordprocessingml/2006/main" xmlns:w14="http://schemas.microsoft.com/office/word/2010/wordml" xmlns:w15="http://schemas.microsoft.com/office/word/2012/wordml" xmlns:w16cex="http://schemas.microsoft.com/office/word/2018/wordml/cex" xmlns:w16cid="http://schemas.microsoft.com/office/word/2016/wordml/cid" xmlns:w16="http://schemas.microsoft.com/office/word/2018/wordml" xmlns:w16du="http://schemas.microsoft.com/office/word/2023/wordml/word16du" xmlns:w16sdtdh="http://schemas.microsoft.com/office/word/2020/wordml/sdtdatahash" xmlns:w16se="http://schemas.microsoft.com/office/word/2015/wordml/symex" mc:Ignorable="w14 w15 w16se w16cid w16 w16cex w16sdtdh w16du">
   <w:docDefaults>
     <w:rPrDefault>
       <w:rPr>

</xml_diff>